<commit_message>
DAT: update Omschrijving en Presentatie
</commit_message>
<xml_diff>
--- a/Doc/13-11-2020_Project-Omschrijving.docx
+++ b/Doc/13-11-2020_Project-Omschrijving.docx
@@ -1,6 +1,6 @@
 
 <file path=word/document.xml><?xml version="1.0" encoding="utf-8"?>
-<w:document xmlns:wpc="http://schemas.microsoft.com/office/word/2010/wordprocessingCanvas" xmlns:cx="http://schemas.microsoft.com/office/drawing/2014/chartex" xmlns:cx1="http://schemas.microsoft.com/office/drawing/2015/9/8/chartex" xmlns:cx2="http://schemas.microsoft.com/office/drawing/2015/10/21/chartex" xmlns:cx3="http://schemas.microsoft.com/office/drawing/2016/5/9/chartex" xmlns:cx4="http://schemas.microsoft.com/office/drawing/2016/5/10/chartex" xmlns:cx5="http://schemas.microsoft.com/office/drawing/2016/5/11/chartex" xmlns:cx6="http://schemas.microsoft.com/office/drawing/2016/5/12/chartex" xmlns:cx7="http://schemas.microsoft.com/office/drawing/2016/5/13/chartex" xmlns:cx8="http://schemas.microsoft.com/office/drawing/2016/5/14/chartex" xmlns:mc="http://schemas.openxmlformats.org/markup-compatibility/2006" xmlns:aink="http://schemas.microsoft.com/office/drawing/2016/ink" xmlns:am3d="http://schemas.microsoft.com/office/drawing/2017/model3d" xmlns:o="urn:schemas-microsoft-com:office:office" xmlns:r="http://schemas.openxmlformats.org/officeDocument/2006/relationships" xmlns:m="http://schemas.openxmlformats.org/officeDocument/2006/math" xmlns:v="urn:schemas-microsoft-com:vml" xmlns:wp14="http://schemas.microsoft.com/office/word/2010/wordprocessingDrawing" xmlns:wp="http://schemas.openxmlformats.org/drawingml/2006/wordprocessingDrawing" xmlns:w10="urn:schemas-microsoft-com:office:word" xmlns:w="http://schemas.openxmlformats.org/wordprocessingml/2006/main" xmlns:w14="http://schemas.microsoft.com/office/word/2010/wordml" xmlns:w15="http://schemas.microsoft.com/office/word/2012/wordml" xmlns:w16cex="http://schemas.microsoft.com/office/word/2018/wordml/cex" xmlns:w16cid="http://schemas.microsoft.com/office/word/2016/wordml/cid" xmlns:w16="http://schemas.microsoft.com/office/word/2018/wordml" xmlns:w16se="http://schemas.microsoft.com/office/word/2015/wordml/symex" xmlns:wpg="http://schemas.microsoft.com/office/word/2010/wordprocessingGroup" xmlns:wpi="http://schemas.microsoft.com/office/word/2010/wordprocessingInk" xmlns:wne="http://schemas.microsoft.com/office/word/2006/wordml" xmlns:wps="http://schemas.microsoft.com/office/word/2010/wordprocessingShape" mc:Ignorable="w14 w15 w16se w16cid w16 w16cex wp14">
+<w:document xmlns:wpc="http://schemas.microsoft.com/office/word/2010/wordprocessingCanvas" xmlns:cx="http://schemas.microsoft.com/office/drawing/2014/chartex" xmlns:cx1="http://schemas.microsoft.com/office/drawing/2015/9/8/chartex" xmlns:cx2="http://schemas.microsoft.com/office/drawing/2015/10/21/chartex" xmlns:cx3="http://schemas.microsoft.com/office/drawing/2016/5/9/chartex" xmlns:cx4="http://schemas.microsoft.com/office/drawing/2016/5/10/chartex" xmlns:cx5="http://schemas.microsoft.com/office/drawing/2016/5/11/chartex" xmlns:cx6="http://schemas.microsoft.com/office/drawing/2016/5/12/chartex" xmlns:cx7="http://schemas.microsoft.com/office/drawing/2016/5/13/chartex" xmlns:cx8="http://schemas.microsoft.com/office/drawing/2016/5/14/chartex" xmlns:mc="http://schemas.openxmlformats.org/markup-compatibility/2006" xmlns:aink="http://schemas.microsoft.com/office/drawing/2016/ink" xmlns:am3d="http://schemas.microsoft.com/office/drawing/2017/model3d" xmlns:o="urn:schemas-microsoft-com:office:office" xmlns:r="http://schemas.openxmlformats.org/officeDocument/2006/relationships" xmlns:m="http://schemas.openxmlformats.org/officeDocument/2006/math" xmlns:v="urn:schemas-microsoft-com:vml" xmlns:wp14="http://schemas.microsoft.com/office/word/2010/wordprocessingDrawing" xmlns:wp="http://schemas.openxmlformats.org/drawingml/2006/wordprocessingDrawing" xmlns:w10="urn:schemas-microsoft-com:office:word" xmlns:w="http://schemas.openxmlformats.org/wordprocessingml/2006/main" xmlns:w14="http://schemas.microsoft.com/office/word/2010/wordml" xmlns:w15="http://schemas.microsoft.com/office/word/2012/wordml" xmlns:w16cid="http://schemas.microsoft.com/office/word/2016/wordml/cid" xmlns:w16se="http://schemas.microsoft.com/office/word/2015/wordml/symex" xmlns:wpg="http://schemas.microsoft.com/office/word/2010/wordprocessingGroup" xmlns:wpi="http://schemas.microsoft.com/office/word/2010/wordprocessingInk" xmlns:wne="http://schemas.microsoft.com/office/word/2006/wordml" xmlns:wps="http://schemas.microsoft.com/office/word/2010/wordprocessingShape" mc:Ignorable="w14 w15 w16se w16cid wp14">
   <w:body>
     <w:p>
       <w:pPr>
@@ -345,7 +345,6 @@
           <w:color w:val="FFFFFF" w:themeColor="background2"/>
           <w:sz w:val="32"/>
           <w:szCs w:val="28"/>
-          <w:lang w:val="da-DK"/>
         </w:rPr>
       </w:pPr>
       <w:r>
@@ -354,7 +353,6 @@
           <w:color w:val="FFFFFF" w:themeColor="background2"/>
           <w:sz w:val="32"/>
           <w:szCs w:val="28"/>
-          <w:lang w:val="da-DK"/>
         </w:rPr>
         <w:t>Robbe Lambrecht</w:t>
       </w:r>
@@ -367,7 +365,6 @@
           <w:color w:val="FFFFFF" w:themeColor="background2"/>
           <w:sz w:val="32"/>
           <w:szCs w:val="28"/>
-          <w:lang w:val="da-DK"/>
         </w:rPr>
       </w:pPr>
       <w:r>
@@ -376,7 +373,6 @@
           <w:color w:val="FFFFFF" w:themeColor="background2"/>
           <w:sz w:val="32"/>
           <w:szCs w:val="28"/>
-          <w:lang w:val="da-DK"/>
         </w:rPr>
         <w:t>Jakob Soens</w:t>
       </w:r>
@@ -389,7 +385,6 @@
           <w:color w:val="FFFFFF" w:themeColor="background2"/>
           <w:sz w:val="32"/>
           <w:szCs w:val="28"/>
-          <w:lang w:val="da-DK"/>
         </w:rPr>
       </w:pPr>
     </w:p>
@@ -400,7 +395,6 @@
           <w:color w:val="FFFFFF" w:themeColor="background2"/>
           <w:sz w:val="32"/>
           <w:szCs w:val="28"/>
-          <w:lang w:val="da-DK"/>
         </w:rPr>
         <w:sectPr>
           <w:headerReference w:type="default" r:id="rId11"/>
@@ -414,7 +408,7 @@
     </w:p>
     <w:p>
       <w:pPr>
-        <w:pStyle w:val="TOC1"/>
+        <w:pStyle w:val="Inhopg1"/>
         <w:tabs>
           <w:tab w:val="right" w:leader="dot" w:pos="9010"/>
         </w:tabs>
@@ -434,39 +428,7 @@
             <w:noProof/>
             <w:lang w:val="nl-NL"/>
           </w:rPr>
-          <w:t>Prob</w:t>
-        </w:r>
-        <w:r>
-          <w:rPr>
-            <w:rStyle w:val="Hyperlink"/>
-            <w:noProof/>
-            <w:lang w:val="nl-NL"/>
-          </w:rPr>
-          <w:t>l</w:t>
-        </w:r>
-        <w:r>
-          <w:rPr>
-            <w:rStyle w:val="Hyperlink"/>
-            <w:noProof/>
-            <w:lang w:val="nl-NL"/>
-          </w:rPr>
-          <w:t>eemstelli</w:t>
-        </w:r>
-        <w:r>
-          <w:rPr>
-            <w:rStyle w:val="Hyperlink"/>
-            <w:noProof/>
-            <w:lang w:val="nl-NL"/>
-          </w:rPr>
-          <w:t>n</w:t>
-        </w:r>
-        <w:r>
-          <w:rPr>
-            <w:rStyle w:val="Hyperlink"/>
-            <w:noProof/>
-            <w:lang w:val="nl-NL"/>
-          </w:rPr>
-          <w:t>g</w:t>
+          <w:t>Probleemstelling</w:t>
         </w:r>
         <w:r>
           <w:rPr>
@@ -480,7 +442,7 @@
     </w:p>
     <w:p>
       <w:pPr>
-        <w:pStyle w:val="TOC1"/>
+        <w:pStyle w:val="Inhopg1"/>
         <w:tabs>
           <w:tab w:val="right" w:leader="dot" w:pos="9010"/>
         </w:tabs>
@@ -493,14 +455,30 @@
           <w:szCs w:val="24"/>
         </w:rPr>
       </w:pPr>
-      <w:hyperlink w:anchor="_Toc530985705" w:history="1">
+      <w:hyperlink w:anchor="_Omschrijving" w:history="1">
         <w:r>
           <w:rPr>
             <w:rStyle w:val="Hyperlink"/>
             <w:noProof/>
             <w:lang w:val="nl-NL"/>
           </w:rPr>
-          <w:t>Oplossing</w:t>
+          <w:t>Omsch</w:t>
+        </w:r>
+        <w:r>
+          <w:rPr>
+            <w:rStyle w:val="Hyperlink"/>
+            <w:noProof/>
+            <w:lang w:val="nl-NL"/>
+          </w:rPr>
+          <w:t>r</w:t>
+        </w:r>
+        <w:r>
+          <w:rPr>
+            <w:rStyle w:val="Hyperlink"/>
+            <w:noProof/>
+            <w:lang w:val="nl-NL"/>
+          </w:rPr>
+          <w:t>ijving</w:t>
         </w:r>
         <w:r>
           <w:rPr>
@@ -514,7 +492,7 @@
     </w:p>
     <w:p>
       <w:pPr>
-        <w:pStyle w:val="TOC1"/>
+        <w:pStyle w:val="Inhopg1"/>
         <w:tabs>
           <w:tab w:val="right" w:leader="dot" w:pos="9010"/>
         </w:tabs>
@@ -548,7 +526,7 @@
     </w:p>
     <w:p>
       <w:pPr>
-        <w:pStyle w:val="TOC1"/>
+        <w:pStyle w:val="Inhopg1"/>
         <w:tabs>
           <w:tab w:val="right" w:leader="dot" w:pos="9010"/>
         </w:tabs>
@@ -582,7 +560,7 @@
     </w:p>
     <w:p>
       <w:pPr>
-        <w:pStyle w:val="TOC2"/>
+        <w:pStyle w:val="Inhopg2"/>
         <w:tabs>
           <w:tab w:val="right" w:leader="dot" w:pos="9010"/>
         </w:tabs>
@@ -634,7 +612,7 @@
     </w:p>
     <w:p>
       <w:pPr>
-        <w:pStyle w:val="Heading2"/>
+        <w:pStyle w:val="Kop2"/>
       </w:pPr>
       <w:bookmarkStart w:id="0" w:name="_Probleemstelling"/>
       <w:bookmarkEnd w:id="0"/>
@@ -672,14 +650,16 @@
     </w:p>
     <w:p>
       <w:pPr>
-        <w:pStyle w:val="Heading1"/>
-        <w:rPr>
-          <w:lang w:val="nl-NL"/>
-        </w:rPr>
-      </w:pPr>
-      <w:r>
-        <w:rPr>
-          <w:lang w:val="nl-NL"/>
+        <w:pStyle w:val="Kop3"/>
+        <w:rPr>
+          <w:color w:val="ED008D" w:themeColor="accent2"/>
+        </w:rPr>
+      </w:pPr>
+      <w:r>
+        <w:rPr>
+          <w:color w:val="ED008D" w:themeColor="accent2"/>
+          <w:sz w:val="20"/>
+          <w:szCs w:val="20"/>
         </w:rPr>
         <w:t>Oplossing</w:t>
       </w:r>
@@ -711,6 +691,605 @@
         </w:rPr>
       </w:pPr>
     </w:p>
+    <w:p>
+      <w:pPr>
+        <w:rPr>
+          <w:lang w:val="nl-NL"/>
+        </w:rPr>
+      </w:pPr>
+    </w:p>
+    <w:p>
+      <w:pPr>
+        <w:rPr>
+          <w:lang w:val="nl-NL"/>
+        </w:rPr>
+      </w:pPr>
+    </w:p>
+    <w:p>
+      <w:pPr>
+        <w:pStyle w:val="Kop2"/>
+      </w:pPr>
+      <w:bookmarkStart w:id="1" w:name="_Omschrijving"/>
+      <w:bookmarkEnd w:id="1"/>
+      <w:r>
+        <w:t>Omschrijving</w:t>
+      </w:r>
+    </w:p>
+    <w:p>
+      <w:pPr>
+        <w:rPr>
+          <w:lang w:val="nl-NL"/>
+        </w:rPr>
+      </w:pPr>
+    </w:p>
+    <w:p>
+      <w:pPr>
+        <w:pStyle w:val="Lijstalinea"/>
+        <w:numPr>
+          <w:ilvl w:val="0"/>
+          <w:numId w:val="33"/>
+        </w:numPr>
+        <w:rPr>
+          <w:u w:val="single"/>
+          <w:lang w:val="nl-NL"/>
+        </w:rPr>
+      </w:pPr>
+      <w:r>
+        <w:rPr>
+          <w:u w:val="single"/>
+          <w:lang w:val="nl-NL"/>
+        </w:rPr>
+        <w:t xml:space="preserve">Single -/ </w:t>
+      </w:r>
+      <w:proofErr w:type="spellStart"/>
+      <w:r>
+        <w:rPr>
+          <w:u w:val="single"/>
+          <w:lang w:val="nl-NL"/>
+        </w:rPr>
+        <w:t>Multiplayer</w:t>
+      </w:r>
+      <w:proofErr w:type="spellEnd"/>
+    </w:p>
+    <w:p>
+      <w:pPr>
+        <w:pStyle w:val="Lijstalinea"/>
+        <w:rPr>
+          <w:lang w:val="nl-NL"/>
+        </w:rPr>
+      </w:pPr>
+    </w:p>
+    <w:p>
+      <w:pPr>
+        <w:pStyle w:val="Lijstalinea"/>
+        <w:rPr>
+          <w:lang w:val="nl-NL"/>
+        </w:rPr>
+      </w:pPr>
+      <w:r>
+        <w:rPr>
+          <w:lang w:val="nl-NL"/>
+        </w:rPr>
+        <w:t xml:space="preserve">Twister 2.0 kan je alleen spelen of met vrienden. </w:t>
+      </w:r>
+    </w:p>
+    <w:p>
+      <w:pPr>
+        <w:pStyle w:val="Lijstalinea"/>
+        <w:rPr>
+          <w:lang w:val="nl-NL"/>
+        </w:rPr>
+      </w:pPr>
+      <w:r>
+        <w:rPr>
+          <w:lang w:val="nl-NL"/>
+        </w:rPr>
+        <w:t xml:space="preserve">De </w:t>
+      </w:r>
+      <w:proofErr w:type="spellStart"/>
+      <w:r>
+        <w:rPr>
+          <w:lang w:val="nl-NL"/>
+        </w:rPr>
+        <w:t>Singleplayer</w:t>
+      </w:r>
+      <w:proofErr w:type="spellEnd"/>
+      <w:r>
+        <w:rPr>
+          <w:lang w:val="nl-NL"/>
+        </w:rPr>
+        <w:t xml:space="preserve"> mode geeft je de ruimte om er helemaal voor te gaan. Het Twisterbord is uitgerust met luidsprekers en </w:t>
+      </w:r>
+      <w:proofErr w:type="spellStart"/>
+      <w:r>
+        <w:rPr>
+          <w:lang w:val="nl-NL"/>
+        </w:rPr>
+        <w:t>leds</w:t>
+      </w:r>
+      <w:proofErr w:type="spellEnd"/>
+      <w:r>
+        <w:rPr>
+          <w:lang w:val="nl-NL"/>
+        </w:rPr>
+        <w:t xml:space="preserve"> zodat je handsfree kan spelen. </w:t>
+      </w:r>
+    </w:p>
+    <w:p>
+      <w:pPr>
+        <w:pStyle w:val="Lijstalinea"/>
+      </w:pPr>
+      <w:r>
+        <w:t xml:space="preserve">De </w:t>
+      </w:r>
+      <w:proofErr w:type="spellStart"/>
+      <w:r>
+        <w:t>Multiplayer</w:t>
+      </w:r>
+      <w:proofErr w:type="spellEnd"/>
+      <w:r>
+        <w:t xml:space="preserve"> mode kan je s</w:t>
+      </w:r>
+      <w:r>
+        <w:t xml:space="preserve">pelen met 2-3 personen. Via de luidspreker hoor je alle commando’s en wanneer er een speler verloren is. </w:t>
+      </w:r>
+    </w:p>
+    <w:p>
+      <w:pPr>
+        <w:pStyle w:val="Lijstalinea"/>
+      </w:pPr>
+    </w:p>
+    <w:p>
+      <w:pPr>
+        <w:pStyle w:val="Lijstalinea"/>
+        <w:numPr>
+          <w:ilvl w:val="0"/>
+          <w:numId w:val="33"/>
+        </w:numPr>
+        <w:rPr>
+          <w:u w:val="single"/>
+          <w:lang w:val="nl-NL"/>
+        </w:rPr>
+      </w:pPr>
+      <w:r>
+        <w:rPr>
+          <w:u w:val="single"/>
+          <w:lang w:val="nl-NL"/>
+        </w:rPr>
+        <w:t>Ranking/ Highscores</w:t>
+      </w:r>
+    </w:p>
+    <w:p>
+      <w:pPr>
+        <w:pStyle w:val="Lijstalinea"/>
+        <w:rPr>
+          <w:lang w:val="nl-NL"/>
+        </w:rPr>
+      </w:pPr>
+    </w:p>
+    <w:p>
+      <w:pPr>
+        <w:pStyle w:val="Lijstalinea"/>
+        <w:rPr>
+          <w:lang w:val="nl-NL"/>
+        </w:rPr>
+      </w:pPr>
+      <w:r>
+        <w:rPr>
+          <w:lang w:val="nl-NL"/>
+        </w:rPr>
+        <w:t xml:space="preserve">Voor iedere user wordt de score van alle spellen bijgehouden en die scores worden weergegeven op de pagina “Highscores”. Zo kan iedere speler alle scores zien van zichzelf en van andere spelers. </w:t>
+      </w:r>
+    </w:p>
+    <w:p>
+      <w:pPr>
+        <w:pStyle w:val="Lijstalinea"/>
+        <w:rPr>
+          <w:lang w:val="nl-NL"/>
+        </w:rPr>
+      </w:pPr>
+    </w:p>
+    <w:p>
+      <w:pPr>
+        <w:pStyle w:val="Lijstalinea"/>
+        <w:numPr>
+          <w:ilvl w:val="0"/>
+          <w:numId w:val="33"/>
+        </w:numPr>
+        <w:rPr>
+          <w:u w:val="single"/>
+          <w:lang w:val="nl-NL"/>
+        </w:rPr>
+      </w:pPr>
+      <w:r>
+        <w:rPr>
+          <w:u w:val="single"/>
+          <w:lang w:val="nl-NL"/>
+        </w:rPr>
+        <w:t>Game modes</w:t>
+      </w:r>
+    </w:p>
+    <w:p>
+      <w:pPr>
+        <w:pStyle w:val="Lijstalinea"/>
+        <w:rPr>
+          <w:lang w:val="nl-NL"/>
+        </w:rPr>
+      </w:pPr>
+    </w:p>
+    <w:p>
+      <w:pPr>
+        <w:pStyle w:val="Lijstalinea"/>
+        <w:numPr>
+          <w:ilvl w:val="0"/>
+          <w:numId w:val="34"/>
+        </w:numPr>
+        <w:rPr>
+          <w:lang w:val="nl-NL"/>
+        </w:rPr>
+      </w:pPr>
+      <w:r>
+        <w:rPr>
+          <w:b/>
+          <w:bCs/>
+          <w:lang w:val="nl-NL"/>
+        </w:rPr>
+        <w:t>Basis Twister</w:t>
+      </w:r>
+      <w:r>
+        <w:rPr>
+          <w:lang w:val="nl-NL"/>
+        </w:rPr>
+        <w:t>: Twister zoals iedereen het kent. 1-3 spelers en om de beurt krijgt iedere persoon een actie die ze moeten uitvoeren. (kleur en lichaamsdeel)</w:t>
+      </w:r>
+    </w:p>
+    <w:p>
+      <w:pPr>
+        <w:pStyle w:val="Lijstalinea"/>
+        <w:numPr>
+          <w:ilvl w:val="0"/>
+          <w:numId w:val="34"/>
+        </w:numPr>
+        <w:rPr>
+          <w:lang w:val="nl-NL"/>
+        </w:rPr>
+      </w:pPr>
+      <w:r>
+        <w:rPr>
+          <w:b/>
+          <w:bCs/>
+          <w:lang w:val="nl-NL"/>
+        </w:rPr>
+        <w:t>Advanced Twister</w:t>
+      </w:r>
+      <w:r>
+        <w:rPr>
+          <w:lang w:val="nl-NL"/>
+        </w:rPr>
+        <w:t>:</w:t>
+      </w:r>
+      <w:r>
+        <w:rPr>
+          <w:lang w:val="nl-NL"/>
+        </w:rPr>
+        <w:t xml:space="preserve"> De uitgebreide versie van Twister, waarbij er nog extra acties worden toegevoegd die naast het gewone spel ook moeten uitgevoerd worden.</w:t>
+      </w:r>
+      <w:r>
+        <w:rPr>
+          <w:lang w:val="nl-NL"/>
+        </w:rPr>
+        <w:br/>
+        <w:t xml:space="preserve">Bv. Iedere speler moet van de mat voor 5s en dan weer op dezelfde positie of speler 1 wisselt de kleuren tussen handen en voeten.    </w:t>
+      </w:r>
+    </w:p>
+    <w:p>
+      <w:pPr>
+        <w:pStyle w:val="Lijstalinea"/>
+        <w:numPr>
+          <w:ilvl w:val="0"/>
+          <w:numId w:val="34"/>
+        </w:numPr>
+        <w:rPr>
+          <w:lang w:val="nl-NL"/>
+        </w:rPr>
+      </w:pPr>
+      <w:r>
+        <w:rPr>
+          <w:b/>
+          <w:bCs/>
+          <w:lang w:val="nl-NL"/>
+        </w:rPr>
+        <w:t>Timer mode</w:t>
+      </w:r>
+      <w:r>
+        <w:rPr>
+          <w:lang w:val="nl-NL"/>
+        </w:rPr>
+        <w:t>: Hetzelfde principe als basis Twister maar met een timer voor iedere actie</w:t>
+      </w:r>
+    </w:p>
+    <w:p>
+      <w:pPr>
+        <w:pStyle w:val="Lijstalinea"/>
+        <w:numPr>
+          <w:ilvl w:val="0"/>
+          <w:numId w:val="34"/>
+        </w:numPr>
+        <w:rPr>
+          <w:lang w:val="nl-NL"/>
+        </w:rPr>
+      </w:pPr>
+      <w:r>
+        <w:rPr>
+          <w:b/>
+          <w:bCs/>
+          <w:lang w:val="nl-NL"/>
+        </w:rPr>
+        <w:t>Memory</w:t>
+      </w:r>
+      <w:r>
+        <w:rPr>
+          <w:lang w:val="nl-NL"/>
+        </w:rPr>
+        <w:t xml:space="preserve">: 1 speler per ronde. Bij dit spel worden er een volgorde van </w:t>
+      </w:r>
+      <w:proofErr w:type="spellStart"/>
+      <w:r>
+        <w:rPr>
+          <w:lang w:val="nl-NL"/>
+        </w:rPr>
+        <w:t>leds</w:t>
+      </w:r>
+      <w:proofErr w:type="spellEnd"/>
+      <w:r>
+        <w:rPr>
+          <w:lang w:val="nl-NL"/>
+        </w:rPr>
+        <w:t xml:space="preserve"> opgelicht. Het is de bedoeling dat de speler die volgorde herhaalt. Iedere ronde wordt de volgorde uitgebreid.</w:t>
+      </w:r>
+    </w:p>
+    <w:p>
+      <w:pPr>
+        <w:pStyle w:val="Lijstalinea"/>
+        <w:numPr>
+          <w:ilvl w:val="0"/>
+          <w:numId w:val="34"/>
+        </w:numPr>
+        <w:rPr>
+          <w:lang w:val="nl-NL"/>
+        </w:rPr>
+      </w:pPr>
+      <w:proofErr w:type="spellStart"/>
+      <w:r>
+        <w:rPr>
+          <w:b/>
+          <w:bCs/>
+          <w:lang w:val="nl-NL"/>
+        </w:rPr>
+        <w:t>Color</w:t>
+      </w:r>
+      <w:proofErr w:type="spellEnd"/>
+      <w:r>
+        <w:rPr>
+          <w:b/>
+          <w:bCs/>
+          <w:lang w:val="nl-NL"/>
+        </w:rPr>
+        <w:t xml:space="preserve"> mode</w:t>
+      </w:r>
+      <w:r>
+        <w:rPr>
+          <w:lang w:val="nl-NL"/>
+        </w:rPr>
+        <w:t>: Het principe blijft hetzelfde als basis Twister. Tijdens het spel wisselt de mat continu van kleur. Dit spel werkt ook met een timer, dus de speler zal rap en precies moeten zijn om de actie te voltooien.</w:t>
+      </w:r>
+    </w:p>
+    <w:p>
+      <w:pPr>
+        <w:pStyle w:val="Lijstalinea"/>
+        <w:rPr>
+          <w:lang w:val="nl-NL"/>
+        </w:rPr>
+      </w:pPr>
+    </w:p>
+    <w:p>
+      <w:pPr>
+        <w:pStyle w:val="Lijstalinea"/>
+        <w:numPr>
+          <w:ilvl w:val="0"/>
+          <w:numId w:val="33"/>
+        </w:numPr>
+        <w:rPr>
+          <w:u w:val="single"/>
+          <w:lang w:val="nl-NL"/>
+        </w:rPr>
+      </w:pPr>
+      <w:r>
+        <w:rPr>
+          <w:u w:val="single"/>
+          <w:lang w:val="nl-NL"/>
+        </w:rPr>
+        <w:t>Visuele en auditieve feedback</w:t>
+      </w:r>
+    </w:p>
+    <w:p>
+      <w:pPr>
+        <w:pStyle w:val="Lijstalinea"/>
+      </w:pPr>
+    </w:p>
+    <w:p>
+      <w:pPr>
+        <w:pStyle w:val="Lijstalinea"/>
+      </w:pPr>
+      <w:r>
+        <w:t>E</w:t>
+      </w:r>
+      <w:r>
+        <w:t xml:space="preserve">en groot voordeel van Twister 2.0 is dat je het </w:t>
+      </w:r>
+      <w:r>
+        <w:t xml:space="preserve">zonder scheidsrechter. Doormiddel van </w:t>
+      </w:r>
+      <w:proofErr w:type="spellStart"/>
+      <w:r>
+        <w:t>leds</w:t>
+      </w:r>
+      <w:proofErr w:type="spellEnd"/>
+      <w:r>
+        <w:t xml:space="preserve"> en een luidspreker kan de speler makkelijk verstaan wat hij precies moet doen. De acties worden uitgesproken via de luidspreker en de </w:t>
+      </w:r>
+      <w:r>
+        <w:t xml:space="preserve">het juist kleur van  </w:t>
+      </w:r>
+      <w:proofErr w:type="spellStart"/>
+      <w:r>
+        <w:t>leds</w:t>
+      </w:r>
+      <w:proofErr w:type="spellEnd"/>
+      <w:r>
+        <w:t xml:space="preserve"> gaat oplichten. Wanneer een speler verliest wordt dit ook duidelijk gemaakt </w:t>
+      </w:r>
+      <w:r>
+        <w:t xml:space="preserve">via de </w:t>
+      </w:r>
+      <w:proofErr w:type="spellStart"/>
+      <w:r>
+        <w:t>leds</w:t>
+      </w:r>
+      <w:proofErr w:type="spellEnd"/>
+      <w:r>
+        <w:t xml:space="preserve"> en luidspreker. </w:t>
+      </w:r>
+    </w:p>
+    <w:p>
+      <w:pPr>
+        <w:pStyle w:val="Lijstalinea"/>
+        <w:rPr>
+          <w:lang w:val="nl-NL"/>
+        </w:rPr>
+      </w:pPr>
+    </w:p>
+    <w:p>
+      <w:pPr>
+        <w:pStyle w:val="Lijstalinea"/>
+        <w:numPr>
+          <w:ilvl w:val="0"/>
+          <w:numId w:val="33"/>
+        </w:numPr>
+        <w:rPr>
+          <w:u w:val="single"/>
+          <w:lang w:val="nl-NL"/>
+        </w:rPr>
+      </w:pPr>
+      <w:r>
+        <w:rPr>
+          <w:u w:val="single"/>
+          <w:lang w:val="nl-NL"/>
+        </w:rPr>
+        <w:t>Plug ’n Play</w:t>
+      </w:r>
+    </w:p>
+    <w:p>
+      <w:pPr>
+        <w:rPr>
+          <w:lang w:val="nl-NL"/>
+        </w:rPr>
+      </w:pPr>
+    </w:p>
+    <w:p>
+      <w:pPr>
+        <w:ind w:left="708"/>
+        <w:rPr>
+          <w:lang w:val="nl-NL"/>
+        </w:rPr>
+      </w:pPr>
+      <w:r>
+        <w:rPr>
+          <w:lang w:val="nl-NL"/>
+        </w:rPr>
+        <w:t>Twister is zeer simpel en Twister 2.0 maakt daar geen verandering in. De applicatie wordt zo ontworpen</w:t>
+      </w:r>
+      <w:r>
+        <w:rPr>
+          <w:lang w:val="nl-NL"/>
+        </w:rPr>
+        <w:t xml:space="preserve"> dat de speler</w:t>
+      </w:r>
+      <w:r>
+        <w:rPr>
+          <w:lang w:val="nl-NL"/>
+        </w:rPr>
+        <w:t xml:space="preserve"> </w:t>
+      </w:r>
+      <w:r>
+        <w:rPr>
+          <w:lang w:val="nl-NL"/>
+        </w:rPr>
+        <w:t xml:space="preserve">binnen de 4 kliks in een spel </w:t>
+      </w:r>
+      <w:r>
+        <w:rPr>
+          <w:lang w:val="nl-NL"/>
+        </w:rPr>
+        <w:t>kan</w:t>
+      </w:r>
+      <w:r>
+        <w:rPr>
+          <w:lang w:val="nl-NL"/>
+        </w:rPr>
+        <w:t xml:space="preserve"> zitten. </w:t>
+      </w:r>
+      <w:r>
+        <w:rPr>
+          <w:lang w:val="nl-NL"/>
+        </w:rPr>
+        <w:t>Geen speciale registratie</w:t>
+      </w:r>
+      <w:r>
+        <w:rPr>
+          <w:lang w:val="nl-NL"/>
+        </w:rPr>
+        <w:t>, gewoon naam invoeren</w:t>
+      </w:r>
+      <w:r>
+        <w:rPr>
+          <w:lang w:val="nl-NL"/>
+        </w:rPr>
+        <w:t>, game mode selecteren, het</w:t>
+      </w:r>
+      <w:r>
+        <w:rPr>
+          <w:lang w:val="nl-NL"/>
+        </w:rPr>
+        <w:t xml:space="preserve"> aantal spelers en go! </w:t>
+      </w:r>
+    </w:p>
+    <w:p>
+      <w:pPr>
+        <w:pStyle w:val="Kop2"/>
+      </w:pPr>
+      <w:r>
+        <w:lastRenderedPageBreak/>
+        <w:t>Technisch</w:t>
+      </w:r>
+      <w:r>
+        <w:t>e oplossing</w:t>
+      </w:r>
+    </w:p>
+    <w:p>
+      <w:pPr>
+        <w:rPr>
+          <w:lang w:val="nl-NL"/>
+        </w:rPr>
+      </w:pPr>
+    </w:p>
+    <w:p>
+      <w:pPr>
+        <w:rPr>
+          <w:lang w:val="nl-NL"/>
+        </w:rPr>
+      </w:pPr>
+    </w:p>
     <w:p/>
     <w:p>
       <w:pPr>
@@ -718,17 +1297,163 @@
           <w:lang w:val="nl-NL"/>
         </w:rPr>
       </w:pPr>
-      <w:r>
-        <w:rPr>
-          <w:lang w:val="nl-NL"/>
-        </w:rPr>
-        <w:br w:type="page"/>
-      </w:r>
-    </w:p>
-    <w:p>
-      <w:pPr>
-        <w:rPr>
-          <w:lang w:val="nl-NL"/>
+    </w:p>
+    <w:p>
+      <w:pPr>
+        <w:rPr>
+          <w:lang w:val="nl-NL"/>
+        </w:rPr>
+      </w:pPr>
+    </w:p>
+    <w:p>
+      <w:pPr>
+        <w:rPr>
+          <w:lang w:val="nl-NL"/>
+        </w:rPr>
+      </w:pPr>
+    </w:p>
+    <w:p>
+      <w:pPr>
+        <w:rPr>
+          <w:lang w:val="nl-NL"/>
+        </w:rPr>
+      </w:pPr>
+    </w:p>
+    <w:p>
+      <w:pPr>
+        <w:pStyle w:val="Kop2"/>
+        <w:rPr>
+          <w:lang w:val="nl-NL"/>
+        </w:rPr>
+      </w:pPr>
+      <w:r>
+        <w:rPr>
+          <w:lang w:val="nl-NL"/>
+        </w:rPr>
+        <w:t>Rollenverdeling</w:t>
+      </w:r>
+    </w:p>
+    <w:p>
+      <w:pPr>
+        <w:rPr>
+          <w:lang w:val="nl-NL"/>
+        </w:rPr>
+      </w:pPr>
+    </w:p>
+    <w:p>
+      <w:pPr>
+        <w:rPr>
+          <w:lang w:val="nl-NL"/>
+        </w:rPr>
+      </w:pPr>
+    </w:p>
+    <w:p>
+      <w:pPr>
+        <w:rPr>
+          <w:lang w:val="en-US"/>
+        </w:rPr>
+      </w:pPr>
+      <w:r>
+        <w:rPr>
+          <w:b/>
+          <w:bCs/>
+          <w:lang w:val="en-US"/>
+        </w:rPr>
+        <w:t xml:space="preserve">Maxim </w:t>
+      </w:r>
+      <w:proofErr w:type="spellStart"/>
+      <w:r>
+        <w:rPr>
+          <w:b/>
+          <w:bCs/>
+          <w:lang w:val="en-US"/>
+        </w:rPr>
+        <w:t>Weewauters</w:t>
+      </w:r>
+      <w:proofErr w:type="spellEnd"/>
+      <w:r>
+        <w:rPr>
+          <w:lang w:val="en-US"/>
+        </w:rPr>
+        <w:t xml:space="preserve"> : Design / Front-End</w:t>
+      </w:r>
+    </w:p>
+    <w:p>
+      <w:pPr>
+        <w:rPr>
+          <w:lang w:val="en-US"/>
+        </w:rPr>
+      </w:pPr>
+      <w:proofErr w:type="spellStart"/>
+      <w:r>
+        <w:rPr>
+          <w:b/>
+          <w:bCs/>
+          <w:lang w:val="en-US"/>
+        </w:rPr>
+        <w:t>Herber</w:t>
+      </w:r>
+      <w:proofErr w:type="spellEnd"/>
+      <w:r>
+        <w:rPr>
+          <w:b/>
+          <w:bCs/>
+          <w:lang w:val="en-US"/>
+        </w:rPr>
+        <w:t xml:space="preserve"> </w:t>
+      </w:r>
+      <w:proofErr w:type="spellStart"/>
+      <w:r>
+        <w:rPr>
+          <w:b/>
+          <w:bCs/>
+          <w:lang w:val="en-US"/>
+        </w:rPr>
+        <w:t>Geeraert</w:t>
+      </w:r>
+      <w:proofErr w:type="spellEnd"/>
+      <w:r>
+        <w:rPr>
+          <w:lang w:val="en-US"/>
+        </w:rPr>
+        <w:t xml:space="preserve"> : Hardware / Back-End</w:t>
+      </w:r>
+    </w:p>
+    <w:p>
+      <w:pPr>
+        <w:rPr>
+          <w:lang w:val="en-US"/>
+        </w:rPr>
+      </w:pPr>
+      <w:proofErr w:type="spellStart"/>
+      <w:r>
+        <w:rPr>
+          <w:b/>
+          <w:bCs/>
+          <w:lang w:val="en-US"/>
+        </w:rPr>
+        <w:t>Robbe</w:t>
+      </w:r>
+      <w:proofErr w:type="spellEnd"/>
+      <w:r>
+        <w:rPr>
+          <w:b/>
+          <w:bCs/>
+          <w:lang w:val="en-US"/>
+        </w:rPr>
+        <w:t xml:space="preserve"> Lambrecht</w:t>
+      </w:r>
+      <w:r>
+        <w:rPr>
+          <w:lang w:val="en-US"/>
+        </w:rPr>
+        <w:t xml:space="preserve"> : Back-End</w:t>
+      </w:r>
+    </w:p>
+    <w:p>
+      <w:pPr>
+        <w:rPr>
+          <w:lang w:val="en-US"/>
         </w:rPr>
         <w:sectPr>
           <w:headerReference w:type="even" r:id="rId12"/>
@@ -741,11 +1466,33 @@
           <w:docGrid w:linePitch="360"/>
         </w:sectPr>
       </w:pPr>
-    </w:p>
-    <w:p>
-      <w:pPr>
-        <w:rPr>
-          <w:lang w:val="nl-NL"/>
+      <w:r>
+        <w:rPr>
+          <w:b/>
+          <w:bCs/>
+          <w:lang w:val="en-US"/>
+        </w:rPr>
+        <w:t>Jakob Soens</w:t>
+      </w:r>
+      <w:r>
+        <w:rPr>
+          <w:lang w:val="en-US"/>
+        </w:rPr>
+        <w:t xml:space="preserve"> : Hardware / Front-En</w:t>
+      </w:r>
+      <w:bookmarkStart w:id="2" w:name="_GoBack"/>
+      <w:bookmarkEnd w:id="2"/>
+      <w:r>
+        <w:rPr>
+          <w:lang w:val="en-US"/>
+        </w:rPr>
+        <w:t>d / Scrum Master</w:t>
+      </w:r>
+    </w:p>
+    <w:p>
+      <w:pPr>
+        <w:rPr>
+          <w:lang w:val="en-US"/>
         </w:rPr>
       </w:pPr>
     </w:p>
@@ -764,7 +1511,7 @@
 </file>
 
 <file path=word/endnotes.xml><?xml version="1.0" encoding="utf-8"?>
-<w:endnotes xmlns:wpc="http://schemas.microsoft.com/office/word/2010/wordprocessingCanvas" xmlns:cx="http://schemas.microsoft.com/office/drawing/2014/chartex" xmlns:cx1="http://schemas.microsoft.com/office/drawing/2015/9/8/chartex" xmlns:cx2="http://schemas.microsoft.com/office/drawing/2015/10/21/chartex" xmlns:cx3="http://schemas.microsoft.com/office/drawing/2016/5/9/chartex" xmlns:cx4="http://schemas.microsoft.com/office/drawing/2016/5/10/chartex" xmlns:cx5="http://schemas.microsoft.com/office/drawing/2016/5/11/chartex" xmlns:cx6="http://schemas.microsoft.com/office/drawing/2016/5/12/chartex" xmlns:cx7="http://schemas.microsoft.com/office/drawing/2016/5/13/chartex" xmlns:cx8="http://schemas.microsoft.com/office/drawing/2016/5/14/chartex" xmlns:mc="http://schemas.openxmlformats.org/markup-compatibility/2006" xmlns:aink="http://schemas.microsoft.com/office/drawing/2016/ink" xmlns:am3d="http://schemas.microsoft.com/office/drawing/2017/model3d" xmlns:o="urn:schemas-microsoft-com:office:office" xmlns:r="http://schemas.openxmlformats.org/officeDocument/2006/relationships" xmlns:m="http://schemas.openxmlformats.org/officeDocument/2006/math" xmlns:v="urn:schemas-microsoft-com:vml" xmlns:wp14="http://schemas.microsoft.com/office/word/2010/wordprocessingDrawing" xmlns:wp="http://schemas.openxmlformats.org/drawingml/2006/wordprocessingDrawing" xmlns:w10="urn:schemas-microsoft-com:office:word" xmlns:w="http://schemas.openxmlformats.org/wordprocessingml/2006/main" xmlns:w14="http://schemas.microsoft.com/office/word/2010/wordml" xmlns:w15="http://schemas.microsoft.com/office/word/2012/wordml" xmlns:w16cex="http://schemas.microsoft.com/office/word/2018/wordml/cex" xmlns:w16cid="http://schemas.microsoft.com/office/word/2016/wordml/cid" xmlns:w16="http://schemas.microsoft.com/office/word/2018/wordml" xmlns:w16se="http://schemas.microsoft.com/office/word/2015/wordml/symex" xmlns:wpg="http://schemas.microsoft.com/office/word/2010/wordprocessingGroup" xmlns:wpi="http://schemas.microsoft.com/office/word/2010/wordprocessingInk" xmlns:wne="http://schemas.microsoft.com/office/word/2006/wordml" xmlns:wps="http://schemas.microsoft.com/office/word/2010/wordprocessingShape" mc:Ignorable="w14 w15 w16se w16cid w16 w16cex wp14">
+<w:endnotes xmlns:wpc="http://schemas.microsoft.com/office/word/2010/wordprocessingCanvas" xmlns:cx="http://schemas.microsoft.com/office/drawing/2014/chartex" xmlns:cx1="http://schemas.microsoft.com/office/drawing/2015/9/8/chartex" xmlns:cx2="http://schemas.microsoft.com/office/drawing/2015/10/21/chartex" xmlns:cx3="http://schemas.microsoft.com/office/drawing/2016/5/9/chartex" xmlns:cx4="http://schemas.microsoft.com/office/drawing/2016/5/10/chartex" xmlns:cx5="http://schemas.microsoft.com/office/drawing/2016/5/11/chartex" xmlns:cx6="http://schemas.microsoft.com/office/drawing/2016/5/12/chartex" xmlns:cx7="http://schemas.microsoft.com/office/drawing/2016/5/13/chartex" xmlns:cx8="http://schemas.microsoft.com/office/drawing/2016/5/14/chartex" xmlns:mc="http://schemas.openxmlformats.org/markup-compatibility/2006" xmlns:aink="http://schemas.microsoft.com/office/drawing/2016/ink" xmlns:am3d="http://schemas.microsoft.com/office/drawing/2017/model3d" xmlns:o="urn:schemas-microsoft-com:office:office" xmlns:r="http://schemas.openxmlformats.org/officeDocument/2006/relationships" xmlns:m="http://schemas.openxmlformats.org/officeDocument/2006/math" xmlns:v="urn:schemas-microsoft-com:vml" xmlns:wp14="http://schemas.microsoft.com/office/word/2010/wordprocessingDrawing" xmlns:wp="http://schemas.openxmlformats.org/drawingml/2006/wordprocessingDrawing" xmlns:w10="urn:schemas-microsoft-com:office:word" xmlns:w="http://schemas.openxmlformats.org/wordprocessingml/2006/main" xmlns:w14="http://schemas.microsoft.com/office/word/2010/wordml" xmlns:w15="http://schemas.microsoft.com/office/word/2012/wordml" xmlns:w16cid="http://schemas.microsoft.com/office/word/2016/wordml/cid" xmlns:w16se="http://schemas.microsoft.com/office/word/2015/wordml/symex" xmlns:wpg="http://schemas.microsoft.com/office/word/2010/wordprocessingGroup" xmlns:wpi="http://schemas.microsoft.com/office/word/2010/wordprocessingInk" xmlns:wne="http://schemas.microsoft.com/office/word/2006/wordml" xmlns:wps="http://schemas.microsoft.com/office/word/2010/wordprocessingShape" mc:Ignorable="w14 w15 w16se w16cid wp14">
   <w:endnote w:type="separator" w:id="-1">
     <w:p>
       <w:r>
@@ -787,10 +1534,10 @@
 </file>
 
 <file path=word/footer1.xml><?xml version="1.0" encoding="utf-8"?>
-<w:ftr xmlns:wpc="http://schemas.microsoft.com/office/word/2010/wordprocessingCanvas" xmlns:cx="http://schemas.microsoft.com/office/drawing/2014/chartex" xmlns:cx1="http://schemas.microsoft.com/office/drawing/2015/9/8/chartex" xmlns:cx2="http://schemas.microsoft.com/office/drawing/2015/10/21/chartex" xmlns:cx3="http://schemas.microsoft.com/office/drawing/2016/5/9/chartex" xmlns:cx4="http://schemas.microsoft.com/office/drawing/2016/5/10/chartex" xmlns:cx5="http://schemas.microsoft.com/office/drawing/2016/5/11/chartex" xmlns:cx6="http://schemas.microsoft.com/office/drawing/2016/5/12/chartex" xmlns:cx7="http://schemas.microsoft.com/office/drawing/2016/5/13/chartex" xmlns:cx8="http://schemas.microsoft.com/office/drawing/2016/5/14/chartex" xmlns:mc="http://schemas.openxmlformats.org/markup-compatibility/2006" xmlns:aink="http://schemas.microsoft.com/office/drawing/2016/ink" xmlns:am3d="http://schemas.microsoft.com/office/drawing/2017/model3d" xmlns:o="urn:schemas-microsoft-com:office:office" xmlns:r="http://schemas.openxmlformats.org/officeDocument/2006/relationships" xmlns:m="http://schemas.openxmlformats.org/officeDocument/2006/math" xmlns:v="urn:schemas-microsoft-com:vml" xmlns:wp14="http://schemas.microsoft.com/office/word/2010/wordprocessingDrawing" xmlns:wp="http://schemas.openxmlformats.org/drawingml/2006/wordprocessingDrawing" xmlns:w10="urn:schemas-microsoft-com:office:word" xmlns:w="http://schemas.openxmlformats.org/wordprocessingml/2006/main" xmlns:w14="http://schemas.microsoft.com/office/word/2010/wordml" xmlns:w15="http://schemas.microsoft.com/office/word/2012/wordml" xmlns:w16cex="http://schemas.microsoft.com/office/word/2018/wordml/cex" xmlns:w16cid="http://schemas.microsoft.com/office/word/2016/wordml/cid" xmlns:w16="http://schemas.microsoft.com/office/word/2018/wordml" xmlns:w16se="http://schemas.microsoft.com/office/word/2015/wordml/symex" xmlns:wpg="http://schemas.microsoft.com/office/word/2010/wordprocessingGroup" xmlns:wpi="http://schemas.microsoft.com/office/word/2010/wordprocessingInk" xmlns:wne="http://schemas.microsoft.com/office/word/2006/wordml" xmlns:wps="http://schemas.microsoft.com/office/word/2010/wordprocessingShape" mc:Ignorable="w14 w15 w16se w16cid w16 w16cex wp14">
+<w:ftr xmlns:wpc="http://schemas.microsoft.com/office/word/2010/wordprocessingCanvas" xmlns:cx="http://schemas.microsoft.com/office/drawing/2014/chartex" xmlns:cx1="http://schemas.microsoft.com/office/drawing/2015/9/8/chartex" xmlns:cx2="http://schemas.microsoft.com/office/drawing/2015/10/21/chartex" xmlns:cx3="http://schemas.microsoft.com/office/drawing/2016/5/9/chartex" xmlns:cx4="http://schemas.microsoft.com/office/drawing/2016/5/10/chartex" xmlns:cx5="http://schemas.microsoft.com/office/drawing/2016/5/11/chartex" xmlns:cx6="http://schemas.microsoft.com/office/drawing/2016/5/12/chartex" xmlns:cx7="http://schemas.microsoft.com/office/drawing/2016/5/13/chartex" xmlns:cx8="http://schemas.microsoft.com/office/drawing/2016/5/14/chartex" xmlns:mc="http://schemas.openxmlformats.org/markup-compatibility/2006" xmlns:aink="http://schemas.microsoft.com/office/drawing/2016/ink" xmlns:am3d="http://schemas.microsoft.com/office/drawing/2017/model3d" xmlns:o="urn:schemas-microsoft-com:office:office" xmlns:r="http://schemas.openxmlformats.org/officeDocument/2006/relationships" xmlns:m="http://schemas.openxmlformats.org/officeDocument/2006/math" xmlns:v="urn:schemas-microsoft-com:vml" xmlns:wp14="http://schemas.microsoft.com/office/word/2010/wordprocessingDrawing" xmlns:wp="http://schemas.openxmlformats.org/drawingml/2006/wordprocessingDrawing" xmlns:w10="urn:schemas-microsoft-com:office:word" xmlns:w="http://schemas.openxmlformats.org/wordprocessingml/2006/main" xmlns:w14="http://schemas.microsoft.com/office/word/2010/wordml" xmlns:w15="http://schemas.microsoft.com/office/word/2012/wordml" xmlns:w16cid="http://schemas.microsoft.com/office/word/2016/wordml/cid" xmlns:w16se="http://schemas.microsoft.com/office/word/2015/wordml/symex" xmlns:wpg="http://schemas.microsoft.com/office/word/2010/wordprocessingGroup" xmlns:wpi="http://schemas.microsoft.com/office/word/2010/wordprocessingInk" xmlns:wne="http://schemas.microsoft.com/office/word/2006/wordml" xmlns:wps="http://schemas.microsoft.com/office/word/2010/wordprocessingShape" mc:Ignorable="w14 w15 w16se w16cid wp14">
   <w:p>
     <w:pPr>
-      <w:pStyle w:val="Footer"/>
+      <w:pStyle w:val="Voettekst"/>
       <w:jc w:val="right"/>
       <w:rPr>
         <w:rFonts w:ascii="Arial Rounded MT Bold" w:hAnsi="Arial Rounded MT Bold"/>
@@ -804,17 +1551,7 @@
         <w:sz w:val="15"/>
         <w:szCs w:val="20"/>
       </w:rPr>
-      <w:t xml:space="preserve">Team Project: Twister </w:t>
-    </w:r>
-    <w:proofErr w:type="gramStart"/>
-    <w:r>
-      <w:rPr>
-        <w:rFonts w:ascii="Calibri" w:hAnsi="Calibri" w:cs="Calibri"/>
-        <w:color w:val="000000" w:themeColor="text1"/>
-        <w:sz w:val="15"/>
-        <w:szCs w:val="20"/>
-      </w:rPr>
-      <w:t>2.0</w:t>
+      <w:t>Team Project: Twister 2.0</w:t>
     </w:r>
     <w:r>
       <w:rPr>
@@ -832,17 +1569,7 @@
         <w:sz w:val="15"/>
         <w:szCs w:val="20"/>
       </w:rPr>
-      <w:t>/</w:t>
-    </w:r>
-    <w:proofErr w:type="gramEnd"/>
-    <w:r>
-      <w:rPr>
-        <w:rFonts w:ascii="Arial Rounded MT Bold" w:hAnsi="Arial Rounded MT Bold"/>
-        <w:color w:val="44C8F5" w:themeColor="accent1"/>
-        <w:sz w:val="15"/>
-        <w:szCs w:val="20"/>
-      </w:rPr>
-      <w:t xml:space="preserve"> </w:t>
+      <w:t xml:space="preserve">/ </w:t>
     </w:r>
     <w:r>
       <w:rPr>
@@ -899,10 +1626,10 @@
 </file>
 
 <file path=word/footer2.xml><?xml version="1.0" encoding="utf-8"?>
-<w:ftr xmlns:wpc="http://schemas.microsoft.com/office/word/2010/wordprocessingCanvas" xmlns:cx="http://schemas.microsoft.com/office/drawing/2014/chartex" xmlns:cx1="http://schemas.microsoft.com/office/drawing/2015/9/8/chartex" xmlns:cx2="http://schemas.microsoft.com/office/drawing/2015/10/21/chartex" xmlns:cx3="http://schemas.microsoft.com/office/drawing/2016/5/9/chartex" xmlns:cx4="http://schemas.microsoft.com/office/drawing/2016/5/10/chartex" xmlns:cx5="http://schemas.microsoft.com/office/drawing/2016/5/11/chartex" xmlns:cx6="http://schemas.microsoft.com/office/drawing/2016/5/12/chartex" xmlns:cx7="http://schemas.microsoft.com/office/drawing/2016/5/13/chartex" xmlns:cx8="http://schemas.microsoft.com/office/drawing/2016/5/14/chartex" xmlns:mc="http://schemas.openxmlformats.org/markup-compatibility/2006" xmlns:aink="http://schemas.microsoft.com/office/drawing/2016/ink" xmlns:am3d="http://schemas.microsoft.com/office/drawing/2017/model3d" xmlns:o="urn:schemas-microsoft-com:office:office" xmlns:r="http://schemas.openxmlformats.org/officeDocument/2006/relationships" xmlns:m="http://schemas.openxmlformats.org/officeDocument/2006/math" xmlns:v="urn:schemas-microsoft-com:vml" xmlns:wp14="http://schemas.microsoft.com/office/word/2010/wordprocessingDrawing" xmlns:wp="http://schemas.openxmlformats.org/drawingml/2006/wordprocessingDrawing" xmlns:w10="urn:schemas-microsoft-com:office:word" xmlns:w="http://schemas.openxmlformats.org/wordprocessingml/2006/main" xmlns:w14="http://schemas.microsoft.com/office/word/2010/wordml" xmlns:w15="http://schemas.microsoft.com/office/word/2012/wordml" xmlns:w16cex="http://schemas.microsoft.com/office/word/2018/wordml/cex" xmlns:w16cid="http://schemas.microsoft.com/office/word/2016/wordml/cid" xmlns:w16="http://schemas.microsoft.com/office/word/2018/wordml" xmlns:w16se="http://schemas.microsoft.com/office/word/2015/wordml/symex" xmlns:wpg="http://schemas.microsoft.com/office/word/2010/wordprocessingGroup" xmlns:wpi="http://schemas.microsoft.com/office/word/2010/wordprocessingInk" xmlns:wne="http://schemas.microsoft.com/office/word/2006/wordml" xmlns:wps="http://schemas.microsoft.com/office/word/2010/wordprocessingShape" mc:Ignorable="w14 w15 w16se w16cid w16 w16cex wp14">
+<w:ftr xmlns:wpc="http://schemas.microsoft.com/office/word/2010/wordprocessingCanvas" xmlns:cx="http://schemas.microsoft.com/office/drawing/2014/chartex" xmlns:cx1="http://schemas.microsoft.com/office/drawing/2015/9/8/chartex" xmlns:cx2="http://schemas.microsoft.com/office/drawing/2015/10/21/chartex" xmlns:cx3="http://schemas.microsoft.com/office/drawing/2016/5/9/chartex" xmlns:cx4="http://schemas.microsoft.com/office/drawing/2016/5/10/chartex" xmlns:cx5="http://schemas.microsoft.com/office/drawing/2016/5/11/chartex" xmlns:cx6="http://schemas.microsoft.com/office/drawing/2016/5/12/chartex" xmlns:cx7="http://schemas.microsoft.com/office/drawing/2016/5/13/chartex" xmlns:cx8="http://schemas.microsoft.com/office/drawing/2016/5/14/chartex" xmlns:mc="http://schemas.openxmlformats.org/markup-compatibility/2006" xmlns:aink="http://schemas.microsoft.com/office/drawing/2016/ink" xmlns:am3d="http://schemas.microsoft.com/office/drawing/2017/model3d" xmlns:o="urn:schemas-microsoft-com:office:office" xmlns:r="http://schemas.openxmlformats.org/officeDocument/2006/relationships" xmlns:m="http://schemas.openxmlformats.org/officeDocument/2006/math" xmlns:v="urn:schemas-microsoft-com:vml" xmlns:wp14="http://schemas.microsoft.com/office/word/2010/wordprocessingDrawing" xmlns:wp="http://schemas.openxmlformats.org/drawingml/2006/wordprocessingDrawing" xmlns:w10="urn:schemas-microsoft-com:office:word" xmlns:w="http://schemas.openxmlformats.org/wordprocessingml/2006/main" xmlns:w14="http://schemas.microsoft.com/office/word/2010/wordml" xmlns:w15="http://schemas.microsoft.com/office/word/2012/wordml" xmlns:w16cid="http://schemas.microsoft.com/office/word/2016/wordml/cid" xmlns:w16se="http://schemas.microsoft.com/office/word/2015/wordml/symex" xmlns:wpg="http://schemas.microsoft.com/office/word/2010/wordprocessingGroup" xmlns:wpi="http://schemas.microsoft.com/office/word/2010/wordprocessingInk" xmlns:wne="http://schemas.microsoft.com/office/word/2006/wordml" xmlns:wps="http://schemas.microsoft.com/office/word/2010/wordprocessingShape" mc:Ignorable="w14 w15 w16se w16cid wp14">
   <w:p>
     <w:pPr>
-      <w:pStyle w:val="Footer"/>
+      <w:pStyle w:val="Voettekst"/>
     </w:pPr>
     <w:r>
       <w:rPr>
@@ -974,7 +1701,7 @@
 </file>
 
 <file path=word/footnotes.xml><?xml version="1.0" encoding="utf-8"?>
-<w:footnotes xmlns:wpc="http://schemas.microsoft.com/office/word/2010/wordprocessingCanvas" xmlns:cx="http://schemas.microsoft.com/office/drawing/2014/chartex" xmlns:cx1="http://schemas.microsoft.com/office/drawing/2015/9/8/chartex" xmlns:cx2="http://schemas.microsoft.com/office/drawing/2015/10/21/chartex" xmlns:cx3="http://schemas.microsoft.com/office/drawing/2016/5/9/chartex" xmlns:cx4="http://schemas.microsoft.com/office/drawing/2016/5/10/chartex" xmlns:cx5="http://schemas.microsoft.com/office/drawing/2016/5/11/chartex" xmlns:cx6="http://schemas.microsoft.com/office/drawing/2016/5/12/chartex" xmlns:cx7="http://schemas.microsoft.com/office/drawing/2016/5/13/chartex" xmlns:cx8="http://schemas.microsoft.com/office/drawing/2016/5/14/chartex" xmlns:mc="http://schemas.openxmlformats.org/markup-compatibility/2006" xmlns:aink="http://schemas.microsoft.com/office/drawing/2016/ink" xmlns:am3d="http://schemas.microsoft.com/office/drawing/2017/model3d" xmlns:o="urn:schemas-microsoft-com:office:office" xmlns:r="http://schemas.openxmlformats.org/officeDocument/2006/relationships" xmlns:m="http://schemas.openxmlformats.org/officeDocument/2006/math" xmlns:v="urn:schemas-microsoft-com:vml" xmlns:wp14="http://schemas.microsoft.com/office/word/2010/wordprocessingDrawing" xmlns:wp="http://schemas.openxmlformats.org/drawingml/2006/wordprocessingDrawing" xmlns:w10="urn:schemas-microsoft-com:office:word" xmlns:w="http://schemas.openxmlformats.org/wordprocessingml/2006/main" xmlns:w14="http://schemas.microsoft.com/office/word/2010/wordml" xmlns:w15="http://schemas.microsoft.com/office/word/2012/wordml" xmlns:w16cex="http://schemas.microsoft.com/office/word/2018/wordml/cex" xmlns:w16cid="http://schemas.microsoft.com/office/word/2016/wordml/cid" xmlns:w16="http://schemas.microsoft.com/office/word/2018/wordml" xmlns:w16se="http://schemas.microsoft.com/office/word/2015/wordml/symex" xmlns:wpg="http://schemas.microsoft.com/office/word/2010/wordprocessingGroup" xmlns:wpi="http://schemas.microsoft.com/office/word/2010/wordprocessingInk" xmlns:wne="http://schemas.microsoft.com/office/word/2006/wordml" xmlns:wps="http://schemas.microsoft.com/office/word/2010/wordprocessingShape" mc:Ignorable="w14 w15 w16se w16cid w16 w16cex wp14">
+<w:footnotes xmlns:wpc="http://schemas.microsoft.com/office/word/2010/wordprocessingCanvas" xmlns:cx="http://schemas.microsoft.com/office/drawing/2014/chartex" xmlns:cx1="http://schemas.microsoft.com/office/drawing/2015/9/8/chartex" xmlns:cx2="http://schemas.microsoft.com/office/drawing/2015/10/21/chartex" xmlns:cx3="http://schemas.microsoft.com/office/drawing/2016/5/9/chartex" xmlns:cx4="http://schemas.microsoft.com/office/drawing/2016/5/10/chartex" xmlns:cx5="http://schemas.microsoft.com/office/drawing/2016/5/11/chartex" xmlns:cx6="http://schemas.microsoft.com/office/drawing/2016/5/12/chartex" xmlns:cx7="http://schemas.microsoft.com/office/drawing/2016/5/13/chartex" xmlns:cx8="http://schemas.microsoft.com/office/drawing/2016/5/14/chartex" xmlns:mc="http://schemas.openxmlformats.org/markup-compatibility/2006" xmlns:aink="http://schemas.microsoft.com/office/drawing/2016/ink" xmlns:am3d="http://schemas.microsoft.com/office/drawing/2017/model3d" xmlns:o="urn:schemas-microsoft-com:office:office" xmlns:r="http://schemas.openxmlformats.org/officeDocument/2006/relationships" xmlns:m="http://schemas.openxmlformats.org/officeDocument/2006/math" xmlns:v="urn:schemas-microsoft-com:vml" xmlns:wp14="http://schemas.microsoft.com/office/word/2010/wordprocessingDrawing" xmlns:wp="http://schemas.openxmlformats.org/drawingml/2006/wordprocessingDrawing" xmlns:w10="urn:schemas-microsoft-com:office:word" xmlns:w="http://schemas.openxmlformats.org/wordprocessingml/2006/main" xmlns:w14="http://schemas.microsoft.com/office/word/2010/wordml" xmlns:w15="http://schemas.microsoft.com/office/word/2012/wordml" xmlns:w16cid="http://schemas.microsoft.com/office/word/2016/wordml/cid" xmlns:w16se="http://schemas.microsoft.com/office/word/2015/wordml/symex" xmlns:wpg="http://schemas.microsoft.com/office/word/2010/wordprocessingGroup" xmlns:wpi="http://schemas.microsoft.com/office/word/2010/wordprocessingInk" xmlns:wne="http://schemas.microsoft.com/office/word/2006/wordml" xmlns:wps="http://schemas.microsoft.com/office/word/2010/wordprocessingShape" mc:Ignorable="w14 w15 w16se w16cid wp14">
   <w:footnote w:type="separator" w:id="-1">
     <w:p>
       <w:pPr>
@@ -1000,10 +1727,10 @@
 </file>
 
 <file path=word/header1.xml><?xml version="1.0" encoding="utf-8"?>
-<w:hdr xmlns:wpc="http://schemas.microsoft.com/office/word/2010/wordprocessingCanvas" xmlns:cx="http://schemas.microsoft.com/office/drawing/2014/chartex" xmlns:cx1="http://schemas.microsoft.com/office/drawing/2015/9/8/chartex" xmlns:cx2="http://schemas.microsoft.com/office/drawing/2015/10/21/chartex" xmlns:cx3="http://schemas.microsoft.com/office/drawing/2016/5/9/chartex" xmlns:cx4="http://schemas.microsoft.com/office/drawing/2016/5/10/chartex" xmlns:cx5="http://schemas.microsoft.com/office/drawing/2016/5/11/chartex" xmlns:cx6="http://schemas.microsoft.com/office/drawing/2016/5/12/chartex" xmlns:cx7="http://schemas.microsoft.com/office/drawing/2016/5/13/chartex" xmlns:cx8="http://schemas.microsoft.com/office/drawing/2016/5/14/chartex" xmlns:mc="http://schemas.openxmlformats.org/markup-compatibility/2006" xmlns:aink="http://schemas.microsoft.com/office/drawing/2016/ink" xmlns:am3d="http://schemas.microsoft.com/office/drawing/2017/model3d" xmlns:o="urn:schemas-microsoft-com:office:office" xmlns:r="http://schemas.openxmlformats.org/officeDocument/2006/relationships" xmlns:m="http://schemas.openxmlformats.org/officeDocument/2006/math" xmlns:v="urn:schemas-microsoft-com:vml" xmlns:wp14="http://schemas.microsoft.com/office/word/2010/wordprocessingDrawing" xmlns:wp="http://schemas.openxmlformats.org/drawingml/2006/wordprocessingDrawing" xmlns:w10="urn:schemas-microsoft-com:office:word" xmlns:w="http://schemas.openxmlformats.org/wordprocessingml/2006/main" xmlns:w14="http://schemas.microsoft.com/office/word/2010/wordml" xmlns:w15="http://schemas.microsoft.com/office/word/2012/wordml" xmlns:w16cex="http://schemas.microsoft.com/office/word/2018/wordml/cex" xmlns:w16cid="http://schemas.microsoft.com/office/word/2016/wordml/cid" xmlns:w16="http://schemas.microsoft.com/office/word/2018/wordml" xmlns:w16se="http://schemas.microsoft.com/office/word/2015/wordml/symex" xmlns:wpg="http://schemas.microsoft.com/office/word/2010/wordprocessingGroup" xmlns:wpi="http://schemas.microsoft.com/office/word/2010/wordprocessingInk" xmlns:wne="http://schemas.microsoft.com/office/word/2006/wordml" xmlns:wps="http://schemas.microsoft.com/office/word/2010/wordprocessingShape" mc:Ignorable="w14 w15 w16se w16cid w16 w16cex wp14">
+<w:hdr xmlns:wpc="http://schemas.microsoft.com/office/word/2010/wordprocessingCanvas" xmlns:cx="http://schemas.microsoft.com/office/drawing/2014/chartex" xmlns:cx1="http://schemas.microsoft.com/office/drawing/2015/9/8/chartex" xmlns:cx2="http://schemas.microsoft.com/office/drawing/2015/10/21/chartex" xmlns:cx3="http://schemas.microsoft.com/office/drawing/2016/5/9/chartex" xmlns:cx4="http://schemas.microsoft.com/office/drawing/2016/5/10/chartex" xmlns:cx5="http://schemas.microsoft.com/office/drawing/2016/5/11/chartex" xmlns:cx6="http://schemas.microsoft.com/office/drawing/2016/5/12/chartex" xmlns:cx7="http://schemas.microsoft.com/office/drawing/2016/5/13/chartex" xmlns:cx8="http://schemas.microsoft.com/office/drawing/2016/5/14/chartex" xmlns:mc="http://schemas.openxmlformats.org/markup-compatibility/2006" xmlns:aink="http://schemas.microsoft.com/office/drawing/2016/ink" xmlns:am3d="http://schemas.microsoft.com/office/drawing/2017/model3d" xmlns:o="urn:schemas-microsoft-com:office:office" xmlns:r="http://schemas.openxmlformats.org/officeDocument/2006/relationships" xmlns:m="http://schemas.openxmlformats.org/officeDocument/2006/math" xmlns:v="urn:schemas-microsoft-com:vml" xmlns:wp14="http://schemas.microsoft.com/office/word/2010/wordprocessingDrawing" xmlns:wp="http://schemas.openxmlformats.org/drawingml/2006/wordprocessingDrawing" xmlns:w10="urn:schemas-microsoft-com:office:word" xmlns:w="http://schemas.openxmlformats.org/wordprocessingml/2006/main" xmlns:w14="http://schemas.microsoft.com/office/word/2010/wordml" xmlns:w15="http://schemas.microsoft.com/office/word/2012/wordml" xmlns:w16cid="http://schemas.microsoft.com/office/word/2016/wordml/cid" xmlns:w16se="http://schemas.microsoft.com/office/word/2015/wordml/symex" xmlns:wpg="http://schemas.microsoft.com/office/word/2010/wordprocessingGroup" xmlns:wpi="http://schemas.microsoft.com/office/word/2010/wordprocessingInk" xmlns:wne="http://schemas.microsoft.com/office/word/2006/wordml" xmlns:wps="http://schemas.microsoft.com/office/word/2010/wordprocessingShape" mc:Ignorable="w14 w15 w16se w16cid wp14">
   <w:p>
     <w:pPr>
-      <w:pStyle w:val="Header"/>
+      <w:pStyle w:val="Koptekst"/>
     </w:pPr>
     <w:r>
       <w:rPr>
@@ -1078,7 +1805,7 @@
             </wp:anchor>
           </w:drawing>
         </mc:Choice>
-        <mc:Fallback>
+        <mc:Fallback xmlns:w16="http://schemas.microsoft.com/office/word/2018/wordml" xmlns:w16cex="http://schemas.microsoft.com/office/word/2018/wordml/cex">
           <w:pict>
             <v:rect w14:anchorId="068F5781" id="Rectangle 6" o:spid="_x0000_s1026" style="position:absolute;margin-left:-91.1pt;margin-top:-75.25pt;width:605.2pt;height:848.1pt;z-index:-251660290;visibility:visible;mso-wrap-style:square;mso-width-percent:0;mso-height-percent:0;mso-wrap-distance-left:9pt;mso-wrap-distance-top:0;mso-wrap-distance-right:9pt;mso-wrap-distance-bottom:0;mso-position-horizontal:absolute;mso-position-horizontal-relative:margin;mso-position-vertical:absolute;mso-position-vertical-relative:margin;mso-width-percent:0;mso-height-percent:0;mso-width-relative:margin;mso-height-relative:margin;v-text-anchor:middle" o:gfxdata="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" fillcolor="#44c8f5 [3204]" stroked="f" strokeweight="1pt">
               <w10:wrap anchorx="margin" anchory="margin"/>
@@ -1209,20 +1936,20 @@
 </file>
 
 <file path=word/header2.xml><?xml version="1.0" encoding="utf-8"?>
-<w:hdr xmlns:wpc="http://schemas.microsoft.com/office/word/2010/wordprocessingCanvas" xmlns:cx="http://schemas.microsoft.com/office/drawing/2014/chartex" xmlns:cx1="http://schemas.microsoft.com/office/drawing/2015/9/8/chartex" xmlns:cx2="http://schemas.microsoft.com/office/drawing/2015/10/21/chartex" xmlns:cx3="http://schemas.microsoft.com/office/drawing/2016/5/9/chartex" xmlns:cx4="http://schemas.microsoft.com/office/drawing/2016/5/10/chartex" xmlns:cx5="http://schemas.microsoft.com/office/drawing/2016/5/11/chartex" xmlns:cx6="http://schemas.microsoft.com/office/drawing/2016/5/12/chartex" xmlns:cx7="http://schemas.microsoft.com/office/drawing/2016/5/13/chartex" xmlns:cx8="http://schemas.microsoft.com/office/drawing/2016/5/14/chartex" xmlns:mc="http://schemas.openxmlformats.org/markup-compatibility/2006" xmlns:aink="http://schemas.microsoft.com/office/drawing/2016/ink" xmlns:am3d="http://schemas.microsoft.com/office/drawing/2017/model3d" xmlns:o="urn:schemas-microsoft-com:office:office" xmlns:r="http://schemas.openxmlformats.org/officeDocument/2006/relationships" xmlns:m="http://schemas.openxmlformats.org/officeDocument/2006/math" xmlns:v="urn:schemas-microsoft-com:vml" xmlns:wp14="http://schemas.microsoft.com/office/word/2010/wordprocessingDrawing" xmlns:wp="http://schemas.openxmlformats.org/drawingml/2006/wordprocessingDrawing" xmlns:w10="urn:schemas-microsoft-com:office:word" xmlns:w="http://schemas.openxmlformats.org/wordprocessingml/2006/main" xmlns:w14="http://schemas.microsoft.com/office/word/2010/wordml" xmlns:w15="http://schemas.microsoft.com/office/word/2012/wordml" xmlns:w16cex="http://schemas.microsoft.com/office/word/2018/wordml/cex" xmlns:w16cid="http://schemas.microsoft.com/office/word/2016/wordml/cid" xmlns:w16="http://schemas.microsoft.com/office/word/2018/wordml" xmlns:w16se="http://schemas.microsoft.com/office/word/2015/wordml/symex" xmlns:wpg="http://schemas.microsoft.com/office/word/2010/wordprocessingGroup" xmlns:wpi="http://schemas.microsoft.com/office/word/2010/wordprocessingInk" xmlns:wne="http://schemas.microsoft.com/office/word/2006/wordml" xmlns:wps="http://schemas.microsoft.com/office/word/2010/wordprocessingShape" mc:Ignorable="w14 w15 w16se w16cid w16 w16cex wp14">
+<w:hdr xmlns:wpc="http://schemas.microsoft.com/office/word/2010/wordprocessingCanvas" xmlns:cx="http://schemas.microsoft.com/office/drawing/2014/chartex" xmlns:cx1="http://schemas.microsoft.com/office/drawing/2015/9/8/chartex" xmlns:cx2="http://schemas.microsoft.com/office/drawing/2015/10/21/chartex" xmlns:cx3="http://schemas.microsoft.com/office/drawing/2016/5/9/chartex" xmlns:cx4="http://schemas.microsoft.com/office/drawing/2016/5/10/chartex" xmlns:cx5="http://schemas.microsoft.com/office/drawing/2016/5/11/chartex" xmlns:cx6="http://schemas.microsoft.com/office/drawing/2016/5/12/chartex" xmlns:cx7="http://schemas.microsoft.com/office/drawing/2016/5/13/chartex" xmlns:cx8="http://schemas.microsoft.com/office/drawing/2016/5/14/chartex" xmlns:mc="http://schemas.openxmlformats.org/markup-compatibility/2006" xmlns:aink="http://schemas.microsoft.com/office/drawing/2016/ink" xmlns:am3d="http://schemas.microsoft.com/office/drawing/2017/model3d" xmlns:o="urn:schemas-microsoft-com:office:office" xmlns:r="http://schemas.openxmlformats.org/officeDocument/2006/relationships" xmlns:m="http://schemas.openxmlformats.org/officeDocument/2006/math" xmlns:v="urn:schemas-microsoft-com:vml" xmlns:wp14="http://schemas.microsoft.com/office/word/2010/wordprocessingDrawing" xmlns:wp="http://schemas.openxmlformats.org/drawingml/2006/wordprocessingDrawing" xmlns:w10="urn:schemas-microsoft-com:office:word" xmlns:w="http://schemas.openxmlformats.org/wordprocessingml/2006/main" xmlns:w14="http://schemas.microsoft.com/office/word/2010/wordml" xmlns:w15="http://schemas.microsoft.com/office/word/2012/wordml" xmlns:w16cid="http://schemas.microsoft.com/office/word/2016/wordml/cid" xmlns:w16se="http://schemas.microsoft.com/office/word/2015/wordml/symex" xmlns:wpg="http://schemas.microsoft.com/office/word/2010/wordprocessingGroup" xmlns:wpi="http://schemas.microsoft.com/office/word/2010/wordprocessingInk" xmlns:wne="http://schemas.microsoft.com/office/word/2006/wordml" xmlns:wps="http://schemas.microsoft.com/office/word/2010/wordprocessingShape" mc:Ignorable="w14 w15 w16se w16cid wp14">
   <w:p>
     <w:pPr>
-      <w:pStyle w:val="Header"/>
+      <w:pStyle w:val="Koptekst"/>
     </w:pPr>
   </w:p>
 </w:hdr>
 </file>
 
 <file path=word/header3.xml><?xml version="1.0" encoding="utf-8"?>
-<w:hdr xmlns:wpc="http://schemas.microsoft.com/office/word/2010/wordprocessingCanvas" xmlns:cx="http://schemas.microsoft.com/office/drawing/2014/chartex" xmlns:cx1="http://schemas.microsoft.com/office/drawing/2015/9/8/chartex" xmlns:cx2="http://schemas.microsoft.com/office/drawing/2015/10/21/chartex" xmlns:cx3="http://schemas.microsoft.com/office/drawing/2016/5/9/chartex" xmlns:cx4="http://schemas.microsoft.com/office/drawing/2016/5/10/chartex" xmlns:cx5="http://schemas.microsoft.com/office/drawing/2016/5/11/chartex" xmlns:cx6="http://schemas.microsoft.com/office/drawing/2016/5/12/chartex" xmlns:cx7="http://schemas.microsoft.com/office/drawing/2016/5/13/chartex" xmlns:cx8="http://schemas.microsoft.com/office/drawing/2016/5/14/chartex" xmlns:mc="http://schemas.openxmlformats.org/markup-compatibility/2006" xmlns:aink="http://schemas.microsoft.com/office/drawing/2016/ink" xmlns:am3d="http://schemas.microsoft.com/office/drawing/2017/model3d" xmlns:o="urn:schemas-microsoft-com:office:office" xmlns:r="http://schemas.openxmlformats.org/officeDocument/2006/relationships" xmlns:m="http://schemas.openxmlformats.org/officeDocument/2006/math" xmlns:v="urn:schemas-microsoft-com:vml" xmlns:wp14="http://schemas.microsoft.com/office/word/2010/wordprocessingDrawing" xmlns:wp="http://schemas.openxmlformats.org/drawingml/2006/wordprocessingDrawing" xmlns:w10="urn:schemas-microsoft-com:office:word" xmlns:w="http://schemas.openxmlformats.org/wordprocessingml/2006/main" xmlns:w14="http://schemas.microsoft.com/office/word/2010/wordml" xmlns:w15="http://schemas.microsoft.com/office/word/2012/wordml" xmlns:w16cex="http://schemas.microsoft.com/office/word/2018/wordml/cex" xmlns:w16cid="http://schemas.microsoft.com/office/word/2016/wordml/cid" xmlns:w16="http://schemas.microsoft.com/office/word/2018/wordml" xmlns:w16se="http://schemas.microsoft.com/office/word/2015/wordml/symex" xmlns:wpg="http://schemas.microsoft.com/office/word/2010/wordprocessingGroup" xmlns:wpi="http://schemas.microsoft.com/office/word/2010/wordprocessingInk" xmlns:wne="http://schemas.microsoft.com/office/word/2006/wordml" xmlns:wps="http://schemas.microsoft.com/office/word/2010/wordprocessingShape" mc:Ignorable="w14 w15 w16se w16cid w16 w16cex wp14">
+<w:hdr xmlns:wpc="http://schemas.microsoft.com/office/word/2010/wordprocessingCanvas" xmlns:cx="http://schemas.microsoft.com/office/drawing/2014/chartex" xmlns:cx1="http://schemas.microsoft.com/office/drawing/2015/9/8/chartex" xmlns:cx2="http://schemas.microsoft.com/office/drawing/2015/10/21/chartex" xmlns:cx3="http://schemas.microsoft.com/office/drawing/2016/5/9/chartex" xmlns:cx4="http://schemas.microsoft.com/office/drawing/2016/5/10/chartex" xmlns:cx5="http://schemas.microsoft.com/office/drawing/2016/5/11/chartex" xmlns:cx6="http://schemas.microsoft.com/office/drawing/2016/5/12/chartex" xmlns:cx7="http://schemas.microsoft.com/office/drawing/2016/5/13/chartex" xmlns:cx8="http://schemas.microsoft.com/office/drawing/2016/5/14/chartex" xmlns:mc="http://schemas.openxmlformats.org/markup-compatibility/2006" xmlns:aink="http://schemas.microsoft.com/office/drawing/2016/ink" xmlns:am3d="http://schemas.microsoft.com/office/drawing/2017/model3d" xmlns:o="urn:schemas-microsoft-com:office:office" xmlns:r="http://schemas.openxmlformats.org/officeDocument/2006/relationships" xmlns:m="http://schemas.openxmlformats.org/officeDocument/2006/math" xmlns:v="urn:schemas-microsoft-com:vml" xmlns:wp14="http://schemas.microsoft.com/office/word/2010/wordprocessingDrawing" xmlns:wp="http://schemas.openxmlformats.org/drawingml/2006/wordprocessingDrawing" xmlns:w10="urn:schemas-microsoft-com:office:word" xmlns:w="http://schemas.openxmlformats.org/wordprocessingml/2006/main" xmlns:w14="http://schemas.microsoft.com/office/word/2010/wordml" xmlns:w15="http://schemas.microsoft.com/office/word/2012/wordml" xmlns:w16cid="http://schemas.microsoft.com/office/word/2016/wordml/cid" xmlns:w16se="http://schemas.microsoft.com/office/word/2015/wordml/symex" xmlns:wpg="http://schemas.microsoft.com/office/word/2010/wordprocessingGroup" xmlns:wpi="http://schemas.microsoft.com/office/word/2010/wordprocessingInk" xmlns:wne="http://schemas.microsoft.com/office/word/2006/wordml" xmlns:wps="http://schemas.microsoft.com/office/word/2010/wordprocessingShape" mc:Ignorable="w14 w15 w16se w16cid wp14">
   <w:p>
     <w:pPr>
-      <w:pStyle w:val="Header"/>
+      <w:pStyle w:val="Koptekst"/>
     </w:pPr>
     <w:r>
       <w:rPr>
@@ -1240,7 +1967,7 @@
           <wp:extent cx="7545859" cy="7545859"/>
           <wp:effectExtent l="0" t="0" r="0" b="0"/>
           <wp:wrapNone/>
-          <wp:docPr id="232" name="Picture 232"/>
+          <wp:docPr id="2" name="Picture 232"/>
           <wp:cNvGraphicFramePr>
             <a:graphicFrameLocks xmlns:a="http://schemas.openxmlformats.org/drawingml/2006/main" noChangeAspect="1"/>
           </wp:cNvGraphicFramePr>
@@ -1283,30 +2010,30 @@
 </file>
 
 <file path=word/header4.xml><?xml version="1.0" encoding="utf-8"?>
-<w:hdr xmlns:wpc="http://schemas.microsoft.com/office/word/2010/wordprocessingCanvas" xmlns:cx="http://schemas.microsoft.com/office/drawing/2014/chartex" xmlns:cx1="http://schemas.microsoft.com/office/drawing/2015/9/8/chartex" xmlns:cx2="http://schemas.microsoft.com/office/drawing/2015/10/21/chartex" xmlns:cx3="http://schemas.microsoft.com/office/drawing/2016/5/9/chartex" xmlns:cx4="http://schemas.microsoft.com/office/drawing/2016/5/10/chartex" xmlns:cx5="http://schemas.microsoft.com/office/drawing/2016/5/11/chartex" xmlns:cx6="http://schemas.microsoft.com/office/drawing/2016/5/12/chartex" xmlns:cx7="http://schemas.microsoft.com/office/drawing/2016/5/13/chartex" xmlns:cx8="http://schemas.microsoft.com/office/drawing/2016/5/14/chartex" xmlns:mc="http://schemas.openxmlformats.org/markup-compatibility/2006" xmlns:aink="http://schemas.microsoft.com/office/drawing/2016/ink" xmlns:am3d="http://schemas.microsoft.com/office/drawing/2017/model3d" xmlns:o="urn:schemas-microsoft-com:office:office" xmlns:r="http://schemas.openxmlformats.org/officeDocument/2006/relationships" xmlns:m="http://schemas.openxmlformats.org/officeDocument/2006/math" xmlns:v="urn:schemas-microsoft-com:vml" xmlns:wp14="http://schemas.microsoft.com/office/word/2010/wordprocessingDrawing" xmlns:wp="http://schemas.openxmlformats.org/drawingml/2006/wordprocessingDrawing" xmlns:w10="urn:schemas-microsoft-com:office:word" xmlns:w="http://schemas.openxmlformats.org/wordprocessingml/2006/main" xmlns:w14="http://schemas.microsoft.com/office/word/2010/wordml" xmlns:w15="http://schemas.microsoft.com/office/word/2012/wordml" xmlns:w16cex="http://schemas.microsoft.com/office/word/2018/wordml/cex" xmlns:w16cid="http://schemas.microsoft.com/office/word/2016/wordml/cid" xmlns:w16="http://schemas.microsoft.com/office/word/2018/wordml" xmlns:w16se="http://schemas.microsoft.com/office/word/2015/wordml/symex" xmlns:wpg="http://schemas.microsoft.com/office/word/2010/wordprocessingGroup" xmlns:wpi="http://schemas.microsoft.com/office/word/2010/wordprocessingInk" xmlns:wne="http://schemas.microsoft.com/office/word/2006/wordml" xmlns:wps="http://schemas.microsoft.com/office/word/2010/wordprocessingShape" mc:Ignorable="w14 w15 w16se w16cid w16 w16cex wp14">
+<w:hdr xmlns:wpc="http://schemas.microsoft.com/office/word/2010/wordprocessingCanvas" xmlns:cx="http://schemas.microsoft.com/office/drawing/2014/chartex" xmlns:cx1="http://schemas.microsoft.com/office/drawing/2015/9/8/chartex" xmlns:cx2="http://schemas.microsoft.com/office/drawing/2015/10/21/chartex" xmlns:cx3="http://schemas.microsoft.com/office/drawing/2016/5/9/chartex" xmlns:cx4="http://schemas.microsoft.com/office/drawing/2016/5/10/chartex" xmlns:cx5="http://schemas.microsoft.com/office/drawing/2016/5/11/chartex" xmlns:cx6="http://schemas.microsoft.com/office/drawing/2016/5/12/chartex" xmlns:cx7="http://schemas.microsoft.com/office/drawing/2016/5/13/chartex" xmlns:cx8="http://schemas.microsoft.com/office/drawing/2016/5/14/chartex" xmlns:mc="http://schemas.openxmlformats.org/markup-compatibility/2006" xmlns:aink="http://schemas.microsoft.com/office/drawing/2016/ink" xmlns:am3d="http://schemas.microsoft.com/office/drawing/2017/model3d" xmlns:o="urn:schemas-microsoft-com:office:office" xmlns:r="http://schemas.openxmlformats.org/officeDocument/2006/relationships" xmlns:m="http://schemas.openxmlformats.org/officeDocument/2006/math" xmlns:v="urn:schemas-microsoft-com:vml" xmlns:wp14="http://schemas.microsoft.com/office/word/2010/wordprocessingDrawing" xmlns:wp="http://schemas.openxmlformats.org/drawingml/2006/wordprocessingDrawing" xmlns:w10="urn:schemas-microsoft-com:office:word" xmlns:w="http://schemas.openxmlformats.org/wordprocessingml/2006/main" xmlns:w14="http://schemas.microsoft.com/office/word/2010/wordml" xmlns:w15="http://schemas.microsoft.com/office/word/2012/wordml" xmlns:w16cid="http://schemas.microsoft.com/office/word/2016/wordml/cid" xmlns:w16se="http://schemas.microsoft.com/office/word/2015/wordml/symex" xmlns:wpg="http://schemas.microsoft.com/office/word/2010/wordprocessingGroup" xmlns:wpi="http://schemas.microsoft.com/office/word/2010/wordprocessingInk" xmlns:wne="http://schemas.microsoft.com/office/word/2006/wordml" xmlns:wps="http://schemas.microsoft.com/office/word/2010/wordprocessingShape" mc:Ignorable="w14 w15 w16se w16cid wp14">
   <w:p>
     <w:pPr>
-      <w:pStyle w:val="Header"/>
+      <w:pStyle w:val="Koptekst"/>
     </w:pPr>
   </w:p>
 </w:hdr>
 </file>
 
 <file path=word/header5.xml><?xml version="1.0" encoding="utf-8"?>
-<w:hdr xmlns:wpc="http://schemas.microsoft.com/office/word/2010/wordprocessingCanvas" xmlns:cx="http://schemas.microsoft.com/office/drawing/2014/chartex" xmlns:cx1="http://schemas.microsoft.com/office/drawing/2015/9/8/chartex" xmlns:cx2="http://schemas.microsoft.com/office/drawing/2015/10/21/chartex" xmlns:cx3="http://schemas.microsoft.com/office/drawing/2016/5/9/chartex" xmlns:cx4="http://schemas.microsoft.com/office/drawing/2016/5/10/chartex" xmlns:cx5="http://schemas.microsoft.com/office/drawing/2016/5/11/chartex" xmlns:cx6="http://schemas.microsoft.com/office/drawing/2016/5/12/chartex" xmlns:cx7="http://schemas.microsoft.com/office/drawing/2016/5/13/chartex" xmlns:cx8="http://schemas.microsoft.com/office/drawing/2016/5/14/chartex" xmlns:mc="http://schemas.openxmlformats.org/markup-compatibility/2006" xmlns:aink="http://schemas.microsoft.com/office/drawing/2016/ink" xmlns:am3d="http://schemas.microsoft.com/office/drawing/2017/model3d" xmlns:o="urn:schemas-microsoft-com:office:office" xmlns:r="http://schemas.openxmlformats.org/officeDocument/2006/relationships" xmlns:m="http://schemas.openxmlformats.org/officeDocument/2006/math" xmlns:v="urn:schemas-microsoft-com:vml" xmlns:wp14="http://schemas.microsoft.com/office/word/2010/wordprocessingDrawing" xmlns:wp="http://schemas.openxmlformats.org/drawingml/2006/wordprocessingDrawing" xmlns:w10="urn:schemas-microsoft-com:office:word" xmlns:w="http://schemas.openxmlformats.org/wordprocessingml/2006/main" xmlns:w14="http://schemas.microsoft.com/office/word/2010/wordml" xmlns:w15="http://schemas.microsoft.com/office/word/2012/wordml" xmlns:w16cex="http://schemas.microsoft.com/office/word/2018/wordml/cex" xmlns:w16cid="http://schemas.microsoft.com/office/word/2016/wordml/cid" xmlns:w16="http://schemas.microsoft.com/office/word/2018/wordml" xmlns:w16se="http://schemas.microsoft.com/office/word/2015/wordml/symex" xmlns:wpg="http://schemas.microsoft.com/office/word/2010/wordprocessingGroup" xmlns:wpi="http://schemas.microsoft.com/office/word/2010/wordprocessingInk" xmlns:wne="http://schemas.microsoft.com/office/word/2006/wordml" xmlns:wps="http://schemas.microsoft.com/office/word/2010/wordprocessingShape" mc:Ignorable="w14 w15 w16se w16cid w16 w16cex wp14">
+<w:hdr xmlns:wpc="http://schemas.microsoft.com/office/word/2010/wordprocessingCanvas" xmlns:cx="http://schemas.microsoft.com/office/drawing/2014/chartex" xmlns:cx1="http://schemas.microsoft.com/office/drawing/2015/9/8/chartex" xmlns:cx2="http://schemas.microsoft.com/office/drawing/2015/10/21/chartex" xmlns:cx3="http://schemas.microsoft.com/office/drawing/2016/5/9/chartex" xmlns:cx4="http://schemas.microsoft.com/office/drawing/2016/5/10/chartex" xmlns:cx5="http://schemas.microsoft.com/office/drawing/2016/5/11/chartex" xmlns:cx6="http://schemas.microsoft.com/office/drawing/2016/5/12/chartex" xmlns:cx7="http://schemas.microsoft.com/office/drawing/2016/5/13/chartex" xmlns:cx8="http://schemas.microsoft.com/office/drawing/2016/5/14/chartex" xmlns:mc="http://schemas.openxmlformats.org/markup-compatibility/2006" xmlns:aink="http://schemas.microsoft.com/office/drawing/2016/ink" xmlns:am3d="http://schemas.microsoft.com/office/drawing/2017/model3d" xmlns:o="urn:schemas-microsoft-com:office:office" xmlns:r="http://schemas.openxmlformats.org/officeDocument/2006/relationships" xmlns:m="http://schemas.openxmlformats.org/officeDocument/2006/math" xmlns:v="urn:schemas-microsoft-com:vml" xmlns:wp14="http://schemas.microsoft.com/office/word/2010/wordprocessingDrawing" xmlns:wp="http://schemas.openxmlformats.org/drawingml/2006/wordprocessingDrawing" xmlns:w10="urn:schemas-microsoft-com:office:word" xmlns:w="http://schemas.openxmlformats.org/wordprocessingml/2006/main" xmlns:w14="http://schemas.microsoft.com/office/word/2010/wordml" xmlns:w15="http://schemas.microsoft.com/office/word/2012/wordml" xmlns:w16cid="http://schemas.microsoft.com/office/word/2016/wordml/cid" xmlns:w16se="http://schemas.microsoft.com/office/word/2015/wordml/symex" xmlns:wpg="http://schemas.microsoft.com/office/word/2010/wordprocessingGroup" xmlns:wpi="http://schemas.microsoft.com/office/word/2010/wordprocessingInk" xmlns:wne="http://schemas.microsoft.com/office/word/2006/wordml" xmlns:wps="http://schemas.microsoft.com/office/word/2010/wordprocessingShape" mc:Ignorable="w14 w15 w16se w16cid wp14">
   <w:p>
     <w:pPr>
-      <w:pStyle w:val="Header"/>
+      <w:pStyle w:val="Koptekst"/>
     </w:pPr>
   </w:p>
 </w:hdr>
 </file>
 
 <file path=word/header6.xml><?xml version="1.0" encoding="utf-8"?>
-<w:hdr xmlns:wpc="http://schemas.microsoft.com/office/word/2010/wordprocessingCanvas" xmlns:cx="http://schemas.microsoft.com/office/drawing/2014/chartex" xmlns:cx1="http://schemas.microsoft.com/office/drawing/2015/9/8/chartex" xmlns:cx2="http://schemas.microsoft.com/office/drawing/2015/10/21/chartex" xmlns:cx3="http://schemas.microsoft.com/office/drawing/2016/5/9/chartex" xmlns:cx4="http://schemas.microsoft.com/office/drawing/2016/5/10/chartex" xmlns:cx5="http://schemas.microsoft.com/office/drawing/2016/5/11/chartex" xmlns:cx6="http://schemas.microsoft.com/office/drawing/2016/5/12/chartex" xmlns:cx7="http://schemas.microsoft.com/office/drawing/2016/5/13/chartex" xmlns:cx8="http://schemas.microsoft.com/office/drawing/2016/5/14/chartex" xmlns:mc="http://schemas.openxmlformats.org/markup-compatibility/2006" xmlns:aink="http://schemas.microsoft.com/office/drawing/2016/ink" xmlns:am3d="http://schemas.microsoft.com/office/drawing/2017/model3d" xmlns:o="urn:schemas-microsoft-com:office:office" xmlns:r="http://schemas.openxmlformats.org/officeDocument/2006/relationships" xmlns:m="http://schemas.openxmlformats.org/officeDocument/2006/math" xmlns:v="urn:schemas-microsoft-com:vml" xmlns:wp14="http://schemas.microsoft.com/office/word/2010/wordprocessingDrawing" xmlns:wp="http://schemas.openxmlformats.org/drawingml/2006/wordprocessingDrawing" xmlns:w10="urn:schemas-microsoft-com:office:word" xmlns:w="http://schemas.openxmlformats.org/wordprocessingml/2006/main" xmlns:w14="http://schemas.microsoft.com/office/word/2010/wordml" xmlns:w15="http://schemas.microsoft.com/office/word/2012/wordml" xmlns:w16cex="http://schemas.microsoft.com/office/word/2018/wordml/cex" xmlns:w16cid="http://schemas.microsoft.com/office/word/2016/wordml/cid" xmlns:w16="http://schemas.microsoft.com/office/word/2018/wordml" xmlns:w16se="http://schemas.microsoft.com/office/word/2015/wordml/symex" xmlns:wpg="http://schemas.microsoft.com/office/word/2010/wordprocessingGroup" xmlns:wpi="http://schemas.microsoft.com/office/word/2010/wordprocessingInk" xmlns:wne="http://schemas.microsoft.com/office/word/2006/wordml" xmlns:wps="http://schemas.microsoft.com/office/word/2010/wordprocessingShape" mc:Ignorable="w14 w15 w16se w16cid w16 w16cex wp14">
+<w:hdr xmlns:wpc="http://schemas.microsoft.com/office/word/2010/wordprocessingCanvas" xmlns:cx="http://schemas.microsoft.com/office/drawing/2014/chartex" xmlns:cx1="http://schemas.microsoft.com/office/drawing/2015/9/8/chartex" xmlns:cx2="http://schemas.microsoft.com/office/drawing/2015/10/21/chartex" xmlns:cx3="http://schemas.microsoft.com/office/drawing/2016/5/9/chartex" xmlns:cx4="http://schemas.microsoft.com/office/drawing/2016/5/10/chartex" xmlns:cx5="http://schemas.microsoft.com/office/drawing/2016/5/11/chartex" xmlns:cx6="http://schemas.microsoft.com/office/drawing/2016/5/12/chartex" xmlns:cx7="http://schemas.microsoft.com/office/drawing/2016/5/13/chartex" xmlns:cx8="http://schemas.microsoft.com/office/drawing/2016/5/14/chartex" xmlns:mc="http://schemas.openxmlformats.org/markup-compatibility/2006" xmlns:aink="http://schemas.microsoft.com/office/drawing/2016/ink" xmlns:am3d="http://schemas.microsoft.com/office/drawing/2017/model3d" xmlns:o="urn:schemas-microsoft-com:office:office" xmlns:r="http://schemas.openxmlformats.org/officeDocument/2006/relationships" xmlns:m="http://schemas.openxmlformats.org/officeDocument/2006/math" xmlns:v="urn:schemas-microsoft-com:vml" xmlns:wp14="http://schemas.microsoft.com/office/word/2010/wordprocessingDrawing" xmlns:wp="http://schemas.openxmlformats.org/drawingml/2006/wordprocessingDrawing" xmlns:w10="urn:schemas-microsoft-com:office:word" xmlns:w="http://schemas.openxmlformats.org/wordprocessingml/2006/main" xmlns:w14="http://schemas.microsoft.com/office/word/2010/wordml" xmlns:w15="http://schemas.microsoft.com/office/word/2012/wordml" xmlns:w16cid="http://schemas.microsoft.com/office/word/2016/wordml/cid" xmlns:w16se="http://schemas.microsoft.com/office/word/2015/wordml/symex" xmlns:wpg="http://schemas.microsoft.com/office/word/2010/wordprocessingGroup" xmlns:wpi="http://schemas.microsoft.com/office/word/2010/wordprocessingInk" xmlns:wne="http://schemas.microsoft.com/office/word/2006/wordml" xmlns:wps="http://schemas.microsoft.com/office/word/2010/wordprocessingShape" mc:Ignorable="w14 w15 w16se w16cid wp14">
   <w:p>
     <w:pPr>
-      <w:pStyle w:val="Header"/>
+      <w:pStyle w:val="Koptekst"/>
     </w:pPr>
     <w:r>
       <w:rPr>
@@ -1497,7 +2224,7 @@
             </wp:anchor>
           </w:drawing>
         </mc:Choice>
-        <mc:Fallback>
+        <mc:Fallback xmlns:w16="http://schemas.microsoft.com/office/word/2018/wordml" xmlns:w16cex="http://schemas.microsoft.com/office/word/2018/wordml/cex">
           <w:pict>
             <v:rect w14:anchorId="47534A8D" id="Rectangle 13" o:spid="_x0000_s1026" style="position:absolute;margin-left:-85.25pt;margin-top:-70.2pt;width:605.2pt;height:845.5pt;z-index:-251662339;visibility:visible;mso-wrap-style:square;mso-width-percent:0;mso-height-percent:0;mso-wrap-distance-left:9pt;mso-wrap-distance-top:0;mso-wrap-distance-right:9pt;mso-wrap-distance-bottom:0;mso-position-horizontal:absolute;mso-position-horizontal-relative:margin;mso-position-vertical:absolute;mso-position-vertical-relative:margin;mso-width-percent:0;mso-height-percent:0;mso-width-relative:margin;mso-height-relative:margin;v-text-anchor:middle" o:gfxdata="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" fillcolor="#44c8f5 [3204]" stroked="f" strokeweight="1pt">
               <w10:wrap anchorx="margin" anchory="margin"/>
@@ -1511,17 +2238,17 @@
 </file>
 
 <file path=word/header7.xml><?xml version="1.0" encoding="utf-8"?>
-<w:hdr xmlns:wpc="http://schemas.microsoft.com/office/word/2010/wordprocessingCanvas" xmlns:cx="http://schemas.microsoft.com/office/drawing/2014/chartex" xmlns:cx1="http://schemas.microsoft.com/office/drawing/2015/9/8/chartex" xmlns:cx2="http://schemas.microsoft.com/office/drawing/2015/10/21/chartex" xmlns:cx3="http://schemas.microsoft.com/office/drawing/2016/5/9/chartex" xmlns:cx4="http://schemas.microsoft.com/office/drawing/2016/5/10/chartex" xmlns:cx5="http://schemas.microsoft.com/office/drawing/2016/5/11/chartex" xmlns:cx6="http://schemas.microsoft.com/office/drawing/2016/5/12/chartex" xmlns:cx7="http://schemas.microsoft.com/office/drawing/2016/5/13/chartex" xmlns:cx8="http://schemas.microsoft.com/office/drawing/2016/5/14/chartex" xmlns:mc="http://schemas.openxmlformats.org/markup-compatibility/2006" xmlns:aink="http://schemas.microsoft.com/office/drawing/2016/ink" xmlns:am3d="http://schemas.microsoft.com/office/drawing/2017/model3d" xmlns:o="urn:schemas-microsoft-com:office:office" xmlns:r="http://schemas.openxmlformats.org/officeDocument/2006/relationships" xmlns:m="http://schemas.openxmlformats.org/officeDocument/2006/math" xmlns:v="urn:schemas-microsoft-com:vml" xmlns:wp14="http://schemas.microsoft.com/office/word/2010/wordprocessingDrawing" xmlns:wp="http://schemas.openxmlformats.org/drawingml/2006/wordprocessingDrawing" xmlns:w10="urn:schemas-microsoft-com:office:word" xmlns:w="http://schemas.openxmlformats.org/wordprocessingml/2006/main" xmlns:w14="http://schemas.microsoft.com/office/word/2010/wordml" xmlns:w15="http://schemas.microsoft.com/office/word/2012/wordml" xmlns:w16cex="http://schemas.microsoft.com/office/word/2018/wordml/cex" xmlns:w16cid="http://schemas.microsoft.com/office/word/2016/wordml/cid" xmlns:w16="http://schemas.microsoft.com/office/word/2018/wordml" xmlns:w16se="http://schemas.microsoft.com/office/word/2015/wordml/symex" xmlns:wpg="http://schemas.microsoft.com/office/word/2010/wordprocessingGroup" xmlns:wpi="http://schemas.microsoft.com/office/word/2010/wordprocessingInk" xmlns:wne="http://schemas.microsoft.com/office/word/2006/wordml" xmlns:wps="http://schemas.microsoft.com/office/word/2010/wordprocessingShape" mc:Ignorable="w14 w15 w16se w16cid w16 w16cex wp14">
+<w:hdr xmlns:wpc="http://schemas.microsoft.com/office/word/2010/wordprocessingCanvas" xmlns:cx="http://schemas.microsoft.com/office/drawing/2014/chartex" xmlns:cx1="http://schemas.microsoft.com/office/drawing/2015/9/8/chartex" xmlns:cx2="http://schemas.microsoft.com/office/drawing/2015/10/21/chartex" xmlns:cx3="http://schemas.microsoft.com/office/drawing/2016/5/9/chartex" xmlns:cx4="http://schemas.microsoft.com/office/drawing/2016/5/10/chartex" xmlns:cx5="http://schemas.microsoft.com/office/drawing/2016/5/11/chartex" xmlns:cx6="http://schemas.microsoft.com/office/drawing/2016/5/12/chartex" xmlns:cx7="http://schemas.microsoft.com/office/drawing/2016/5/13/chartex" xmlns:cx8="http://schemas.microsoft.com/office/drawing/2016/5/14/chartex" xmlns:mc="http://schemas.openxmlformats.org/markup-compatibility/2006" xmlns:aink="http://schemas.microsoft.com/office/drawing/2016/ink" xmlns:am3d="http://schemas.microsoft.com/office/drawing/2017/model3d" xmlns:o="urn:schemas-microsoft-com:office:office" xmlns:r="http://schemas.openxmlformats.org/officeDocument/2006/relationships" xmlns:m="http://schemas.openxmlformats.org/officeDocument/2006/math" xmlns:v="urn:schemas-microsoft-com:vml" xmlns:wp14="http://schemas.microsoft.com/office/word/2010/wordprocessingDrawing" xmlns:wp="http://schemas.openxmlformats.org/drawingml/2006/wordprocessingDrawing" xmlns:w10="urn:schemas-microsoft-com:office:word" xmlns:w="http://schemas.openxmlformats.org/wordprocessingml/2006/main" xmlns:w14="http://schemas.microsoft.com/office/word/2010/wordml" xmlns:w15="http://schemas.microsoft.com/office/word/2012/wordml" xmlns:w16cid="http://schemas.microsoft.com/office/word/2016/wordml/cid" xmlns:w16se="http://schemas.microsoft.com/office/word/2015/wordml/symex" xmlns:wpg="http://schemas.microsoft.com/office/word/2010/wordprocessingGroup" xmlns:wpi="http://schemas.microsoft.com/office/word/2010/wordprocessingInk" xmlns:wne="http://schemas.microsoft.com/office/word/2006/wordml" xmlns:wps="http://schemas.microsoft.com/office/word/2010/wordprocessingShape" mc:Ignorable="w14 w15 w16se w16cid wp14">
   <w:p>
     <w:pPr>
-      <w:pStyle w:val="Header"/>
+      <w:pStyle w:val="Koptekst"/>
     </w:pPr>
   </w:p>
 </w:hdr>
 </file>
 
 <file path=word/numbering.xml><?xml version="1.0" encoding="utf-8"?>
-<w:numbering xmlns:wpc="http://schemas.microsoft.com/office/word/2010/wordprocessingCanvas" xmlns:cx="http://schemas.microsoft.com/office/drawing/2014/chartex" xmlns:cx1="http://schemas.microsoft.com/office/drawing/2015/9/8/chartex" xmlns:cx2="http://schemas.microsoft.com/office/drawing/2015/10/21/chartex" xmlns:cx3="http://schemas.microsoft.com/office/drawing/2016/5/9/chartex" xmlns:cx4="http://schemas.microsoft.com/office/drawing/2016/5/10/chartex" xmlns:cx5="http://schemas.microsoft.com/office/drawing/2016/5/11/chartex" xmlns:cx6="http://schemas.microsoft.com/office/drawing/2016/5/12/chartex" xmlns:cx7="http://schemas.microsoft.com/office/drawing/2016/5/13/chartex" xmlns:cx8="http://schemas.microsoft.com/office/drawing/2016/5/14/chartex" xmlns:mc="http://schemas.openxmlformats.org/markup-compatibility/2006" xmlns:aink="http://schemas.microsoft.com/office/drawing/2016/ink" xmlns:am3d="http://schemas.microsoft.com/office/drawing/2017/model3d" xmlns:o="urn:schemas-microsoft-com:office:office" xmlns:r="http://schemas.openxmlformats.org/officeDocument/2006/relationships" xmlns:m="http://schemas.openxmlformats.org/officeDocument/2006/math" xmlns:v="urn:schemas-microsoft-com:vml" xmlns:wp14="http://schemas.microsoft.com/office/word/2010/wordprocessingDrawing" xmlns:wp="http://schemas.openxmlformats.org/drawingml/2006/wordprocessingDrawing" xmlns:w10="urn:schemas-microsoft-com:office:word" xmlns:w="http://schemas.openxmlformats.org/wordprocessingml/2006/main" xmlns:w14="http://schemas.microsoft.com/office/word/2010/wordml" xmlns:w15="http://schemas.microsoft.com/office/word/2012/wordml" xmlns:w16cex="http://schemas.microsoft.com/office/word/2018/wordml/cex" xmlns:w16cid="http://schemas.microsoft.com/office/word/2016/wordml/cid" xmlns:w16="http://schemas.microsoft.com/office/word/2018/wordml" xmlns:w16se="http://schemas.microsoft.com/office/word/2015/wordml/symex" xmlns:wpg="http://schemas.microsoft.com/office/word/2010/wordprocessingGroup" xmlns:wpi="http://schemas.microsoft.com/office/word/2010/wordprocessingInk" xmlns:wne="http://schemas.microsoft.com/office/word/2006/wordml" xmlns:wps="http://schemas.microsoft.com/office/word/2010/wordprocessingShape" mc:Ignorable="w14 w15 w16se w16cid w16 w16cex wp14">
+<w:numbering xmlns:wpc="http://schemas.microsoft.com/office/word/2010/wordprocessingCanvas" xmlns:cx="http://schemas.microsoft.com/office/drawing/2014/chartex" xmlns:cx1="http://schemas.microsoft.com/office/drawing/2015/9/8/chartex" xmlns:cx2="http://schemas.microsoft.com/office/drawing/2015/10/21/chartex" xmlns:cx3="http://schemas.microsoft.com/office/drawing/2016/5/9/chartex" xmlns:cx4="http://schemas.microsoft.com/office/drawing/2016/5/10/chartex" xmlns:cx5="http://schemas.microsoft.com/office/drawing/2016/5/11/chartex" xmlns:cx6="http://schemas.microsoft.com/office/drawing/2016/5/12/chartex" xmlns:cx7="http://schemas.microsoft.com/office/drawing/2016/5/13/chartex" xmlns:cx8="http://schemas.microsoft.com/office/drawing/2016/5/14/chartex" xmlns:mc="http://schemas.openxmlformats.org/markup-compatibility/2006" xmlns:aink="http://schemas.microsoft.com/office/drawing/2016/ink" xmlns:am3d="http://schemas.microsoft.com/office/drawing/2017/model3d" xmlns:o="urn:schemas-microsoft-com:office:office" xmlns:r="http://schemas.openxmlformats.org/officeDocument/2006/relationships" xmlns:m="http://schemas.openxmlformats.org/officeDocument/2006/math" xmlns:v="urn:schemas-microsoft-com:vml" xmlns:wp14="http://schemas.microsoft.com/office/word/2010/wordprocessingDrawing" xmlns:wp="http://schemas.openxmlformats.org/drawingml/2006/wordprocessingDrawing" xmlns:w10="urn:schemas-microsoft-com:office:word" xmlns:w="http://schemas.openxmlformats.org/wordprocessingml/2006/main" xmlns:w14="http://schemas.microsoft.com/office/word/2010/wordml" xmlns:w15="http://schemas.microsoft.com/office/word/2012/wordml" xmlns:w16cid="http://schemas.microsoft.com/office/word/2016/wordml/cid" xmlns:w16se="http://schemas.microsoft.com/office/word/2015/wordml/symex" xmlns:wpg="http://schemas.microsoft.com/office/word/2010/wordprocessingGroup" xmlns:wpi="http://schemas.microsoft.com/office/word/2010/wordprocessingInk" xmlns:wne="http://schemas.microsoft.com/office/word/2006/wordml" xmlns:wps="http://schemas.microsoft.com/office/word/2010/wordprocessingShape" mc:Ignorable="w14 w15 w16se w16cid wp14">
   <w:abstractNum w:abstractNumId="0" w15:restartNumberingAfterBreak="0">
     <w:nsid w:val="00C7130B"/>
     <w:multiLevelType w:val="hybridMultilevel"/>
@@ -3584,6 +4311,95 @@
     </w:lvl>
   </w:abstractNum>
   <w:abstractNum w:abstractNumId="19" w15:restartNumberingAfterBreak="0">
+    <w:nsid w:val="4D481937"/>
+    <w:multiLevelType w:val="hybridMultilevel"/>
+    <w:tmpl w:val="BDCA7EF8"/>
+    <w:lvl w:ilvl="0" w:tplc="0409000F">
+      <w:start w:val="1"/>
+      <w:numFmt w:val="decimal"/>
+      <w:lvlText w:val="%1."/>
+      <w:lvlJc w:val="left"/>
+      <w:pPr>
+        <w:ind w:left="720" w:hanging="360"/>
+      </w:pPr>
+      <w:rPr>
+        <w:rFonts w:hint="default"/>
+      </w:rPr>
+    </w:lvl>
+    <w:lvl w:ilvl="1" w:tplc="04090019" w:tentative="1">
+      <w:start w:val="1"/>
+      <w:numFmt w:val="lowerLetter"/>
+      <w:lvlText w:val="%2."/>
+      <w:lvlJc w:val="left"/>
+      <w:pPr>
+        <w:ind w:left="1440" w:hanging="360"/>
+      </w:pPr>
+    </w:lvl>
+    <w:lvl w:ilvl="2" w:tplc="0409001B" w:tentative="1">
+      <w:start w:val="1"/>
+      <w:numFmt w:val="lowerRoman"/>
+      <w:lvlText w:val="%3."/>
+      <w:lvlJc w:val="right"/>
+      <w:pPr>
+        <w:ind w:left="2160" w:hanging="180"/>
+      </w:pPr>
+    </w:lvl>
+    <w:lvl w:ilvl="3" w:tplc="0409000F" w:tentative="1">
+      <w:start w:val="1"/>
+      <w:numFmt w:val="decimal"/>
+      <w:lvlText w:val="%4."/>
+      <w:lvlJc w:val="left"/>
+      <w:pPr>
+        <w:ind w:left="2880" w:hanging="360"/>
+      </w:pPr>
+    </w:lvl>
+    <w:lvl w:ilvl="4" w:tplc="04090019" w:tentative="1">
+      <w:start w:val="1"/>
+      <w:numFmt w:val="lowerLetter"/>
+      <w:lvlText w:val="%5."/>
+      <w:lvlJc w:val="left"/>
+      <w:pPr>
+        <w:ind w:left="3600" w:hanging="360"/>
+      </w:pPr>
+    </w:lvl>
+    <w:lvl w:ilvl="5" w:tplc="0409001B" w:tentative="1">
+      <w:start w:val="1"/>
+      <w:numFmt w:val="lowerRoman"/>
+      <w:lvlText w:val="%6."/>
+      <w:lvlJc w:val="right"/>
+      <w:pPr>
+        <w:ind w:left="4320" w:hanging="180"/>
+      </w:pPr>
+    </w:lvl>
+    <w:lvl w:ilvl="6" w:tplc="0409000F" w:tentative="1">
+      <w:start w:val="1"/>
+      <w:numFmt w:val="decimal"/>
+      <w:lvlText w:val="%7."/>
+      <w:lvlJc w:val="left"/>
+      <w:pPr>
+        <w:ind w:left="5040" w:hanging="360"/>
+      </w:pPr>
+    </w:lvl>
+    <w:lvl w:ilvl="7" w:tplc="04090019" w:tentative="1">
+      <w:start w:val="1"/>
+      <w:numFmt w:val="lowerLetter"/>
+      <w:lvlText w:val="%8."/>
+      <w:lvlJc w:val="left"/>
+      <w:pPr>
+        <w:ind w:left="5760" w:hanging="360"/>
+      </w:pPr>
+    </w:lvl>
+    <w:lvl w:ilvl="8" w:tplc="0409001B" w:tentative="1">
+      <w:start w:val="1"/>
+      <w:numFmt w:val="lowerRoman"/>
+      <w:lvlText w:val="%9."/>
+      <w:lvlJc w:val="right"/>
+      <w:pPr>
+        <w:ind w:left="6480" w:hanging="180"/>
+      </w:pPr>
+    </w:lvl>
+  </w:abstractNum>
+  <w:abstractNum w:abstractNumId="20" w15:restartNumberingAfterBreak="0">
     <w:nsid w:val="52984C0F"/>
     <w:multiLevelType w:val="hybridMultilevel"/>
     <w:tmpl w:val="4BCAD3D8"/>
@@ -3696,7 +4512,7 @@
       </w:rPr>
     </w:lvl>
   </w:abstractNum>
-  <w:abstractNum w:abstractNumId="20" w15:restartNumberingAfterBreak="0">
+  <w:abstractNum w:abstractNumId="21" w15:restartNumberingAfterBreak="0">
     <w:nsid w:val="543243D3"/>
     <w:multiLevelType w:val="hybridMultilevel"/>
     <w:tmpl w:val="62EC8FBE"/>
@@ -3782,7 +4598,7 @@
       </w:pPr>
     </w:lvl>
   </w:abstractNum>
-  <w:abstractNum w:abstractNumId="21" w15:restartNumberingAfterBreak="0">
+  <w:abstractNum w:abstractNumId="22" w15:restartNumberingAfterBreak="0">
     <w:nsid w:val="57953FA6"/>
     <w:multiLevelType w:val="hybridMultilevel"/>
     <w:tmpl w:val="FB86FC8E"/>
@@ -3894,7 +4710,7 @@
       </w:rPr>
     </w:lvl>
   </w:abstractNum>
-  <w:abstractNum w:abstractNumId="22" w15:restartNumberingAfterBreak="0">
+  <w:abstractNum w:abstractNumId="23" w15:restartNumberingAfterBreak="0">
     <w:nsid w:val="5A32723F"/>
     <w:multiLevelType w:val="hybridMultilevel"/>
     <w:tmpl w:val="560C6CE6"/>
@@ -4010,7 +4826,7 @@
       </w:rPr>
     </w:lvl>
   </w:abstractNum>
-  <w:abstractNum w:abstractNumId="23" w15:restartNumberingAfterBreak="0">
+  <w:abstractNum w:abstractNumId="24" w15:restartNumberingAfterBreak="0">
     <w:nsid w:val="5D9D1D95"/>
     <w:multiLevelType w:val="hybridMultilevel"/>
     <w:tmpl w:val="45A43ACC"/>
@@ -4128,7 +4944,7 @@
       </w:rPr>
     </w:lvl>
   </w:abstractNum>
-  <w:abstractNum w:abstractNumId="24" w15:restartNumberingAfterBreak="0">
+  <w:abstractNum w:abstractNumId="25" w15:restartNumberingAfterBreak="0">
     <w:nsid w:val="66767EE9"/>
     <w:multiLevelType w:val="hybridMultilevel"/>
     <w:tmpl w:val="FC807CD6"/>
@@ -4246,7 +5062,7 @@
       </w:rPr>
     </w:lvl>
   </w:abstractNum>
-  <w:abstractNum w:abstractNumId="25" w15:restartNumberingAfterBreak="0">
+  <w:abstractNum w:abstractNumId="26" w15:restartNumberingAfterBreak="0">
     <w:nsid w:val="672720E6"/>
     <w:multiLevelType w:val="hybridMultilevel"/>
     <w:tmpl w:val="2806B17E"/>
@@ -4335,7 +5151,7 @@
       </w:pPr>
     </w:lvl>
   </w:abstractNum>
-  <w:abstractNum w:abstractNumId="26" w15:restartNumberingAfterBreak="0">
+  <w:abstractNum w:abstractNumId="27" w15:restartNumberingAfterBreak="0">
     <w:nsid w:val="6BB378D5"/>
     <w:multiLevelType w:val="hybridMultilevel"/>
     <w:tmpl w:val="D904065E"/>
@@ -4421,7 +5237,7 @@
       </w:pPr>
     </w:lvl>
   </w:abstractNum>
-  <w:abstractNum w:abstractNumId="27" w15:restartNumberingAfterBreak="0">
+  <w:abstractNum w:abstractNumId="28" w15:restartNumberingAfterBreak="0">
     <w:nsid w:val="6DFF217D"/>
     <w:multiLevelType w:val="hybridMultilevel"/>
     <w:tmpl w:val="ED30ED62"/>
@@ -4561,7 +5377,119 @@
       </w:rPr>
     </w:lvl>
   </w:abstractNum>
-  <w:abstractNum w:abstractNumId="28" w15:restartNumberingAfterBreak="0">
+  <w:abstractNum w:abstractNumId="29" w15:restartNumberingAfterBreak="0">
+    <w:nsid w:val="71895272"/>
+    <w:multiLevelType w:val="hybridMultilevel"/>
+    <w:tmpl w:val="C89EEF34"/>
+    <w:lvl w:ilvl="0" w:tplc="B72CB9F6">
+      <w:numFmt w:val="bullet"/>
+      <w:lvlText w:val="-"/>
+      <w:lvlJc w:val="left"/>
+      <w:pPr>
+        <w:ind w:left="1080" w:hanging="360"/>
+      </w:pPr>
+      <w:rPr>
+        <w:rFonts w:ascii="Calibri" w:eastAsiaTheme="minorHAnsi" w:hAnsi="Calibri" w:cs="Calibri" w:hint="default"/>
+      </w:rPr>
+    </w:lvl>
+    <w:lvl w:ilvl="1" w:tplc="08130003" w:tentative="1">
+      <w:start w:val="1"/>
+      <w:numFmt w:val="bullet"/>
+      <w:lvlText w:val="o"/>
+      <w:lvlJc w:val="left"/>
+      <w:pPr>
+        <w:ind w:left="1800" w:hanging="360"/>
+      </w:pPr>
+      <w:rPr>
+        <w:rFonts w:ascii="Courier New" w:hAnsi="Courier New" w:cs="Courier New" w:hint="default"/>
+      </w:rPr>
+    </w:lvl>
+    <w:lvl w:ilvl="2" w:tplc="08130005" w:tentative="1">
+      <w:start w:val="1"/>
+      <w:numFmt w:val="bullet"/>
+      <w:lvlText w:val=""/>
+      <w:lvlJc w:val="left"/>
+      <w:pPr>
+        <w:ind w:left="2520" w:hanging="360"/>
+      </w:pPr>
+      <w:rPr>
+        <w:rFonts w:ascii="Wingdings" w:hAnsi="Wingdings" w:hint="default"/>
+      </w:rPr>
+    </w:lvl>
+    <w:lvl w:ilvl="3" w:tplc="08130001" w:tentative="1">
+      <w:start w:val="1"/>
+      <w:numFmt w:val="bullet"/>
+      <w:lvlText w:val=""/>
+      <w:lvlJc w:val="left"/>
+      <w:pPr>
+        <w:ind w:left="3240" w:hanging="360"/>
+      </w:pPr>
+      <w:rPr>
+        <w:rFonts w:ascii="Symbol" w:hAnsi="Symbol" w:hint="default"/>
+      </w:rPr>
+    </w:lvl>
+    <w:lvl w:ilvl="4" w:tplc="08130003" w:tentative="1">
+      <w:start w:val="1"/>
+      <w:numFmt w:val="bullet"/>
+      <w:lvlText w:val="o"/>
+      <w:lvlJc w:val="left"/>
+      <w:pPr>
+        <w:ind w:left="3960" w:hanging="360"/>
+      </w:pPr>
+      <w:rPr>
+        <w:rFonts w:ascii="Courier New" w:hAnsi="Courier New" w:cs="Courier New" w:hint="default"/>
+      </w:rPr>
+    </w:lvl>
+    <w:lvl w:ilvl="5" w:tplc="08130005" w:tentative="1">
+      <w:start w:val="1"/>
+      <w:numFmt w:val="bullet"/>
+      <w:lvlText w:val=""/>
+      <w:lvlJc w:val="left"/>
+      <w:pPr>
+        <w:ind w:left="4680" w:hanging="360"/>
+      </w:pPr>
+      <w:rPr>
+        <w:rFonts w:ascii="Wingdings" w:hAnsi="Wingdings" w:hint="default"/>
+      </w:rPr>
+    </w:lvl>
+    <w:lvl w:ilvl="6" w:tplc="08130001" w:tentative="1">
+      <w:start w:val="1"/>
+      <w:numFmt w:val="bullet"/>
+      <w:lvlText w:val=""/>
+      <w:lvlJc w:val="left"/>
+      <w:pPr>
+        <w:ind w:left="5400" w:hanging="360"/>
+      </w:pPr>
+      <w:rPr>
+        <w:rFonts w:ascii="Symbol" w:hAnsi="Symbol" w:hint="default"/>
+      </w:rPr>
+    </w:lvl>
+    <w:lvl w:ilvl="7" w:tplc="08130003" w:tentative="1">
+      <w:start w:val="1"/>
+      <w:numFmt w:val="bullet"/>
+      <w:lvlText w:val="o"/>
+      <w:lvlJc w:val="left"/>
+      <w:pPr>
+        <w:ind w:left="6120" w:hanging="360"/>
+      </w:pPr>
+      <w:rPr>
+        <w:rFonts w:ascii="Courier New" w:hAnsi="Courier New" w:cs="Courier New" w:hint="default"/>
+      </w:rPr>
+    </w:lvl>
+    <w:lvl w:ilvl="8" w:tplc="08130005" w:tentative="1">
+      <w:start w:val="1"/>
+      <w:numFmt w:val="bullet"/>
+      <w:lvlText w:val=""/>
+      <w:lvlJc w:val="left"/>
+      <w:pPr>
+        <w:ind w:left="6840" w:hanging="360"/>
+      </w:pPr>
+      <w:rPr>
+        <w:rFonts w:ascii="Wingdings" w:hAnsi="Wingdings" w:hint="default"/>
+      </w:rPr>
+    </w:lvl>
+  </w:abstractNum>
+  <w:abstractNum w:abstractNumId="30" w15:restartNumberingAfterBreak="0">
     <w:nsid w:val="73A84E30"/>
     <w:multiLevelType w:val="hybridMultilevel"/>
     <w:tmpl w:val="77C43172"/>
@@ -4647,7 +5575,7 @@
       </w:pPr>
     </w:lvl>
   </w:abstractNum>
-  <w:abstractNum w:abstractNumId="29" w15:restartNumberingAfterBreak="0">
+  <w:abstractNum w:abstractNumId="31" w15:restartNumberingAfterBreak="0">
     <w:nsid w:val="74D43DBB"/>
     <w:multiLevelType w:val="hybridMultilevel"/>
     <w:tmpl w:val="D70C70D0"/>
@@ -4760,7 +5688,7 @@
       </w:rPr>
     </w:lvl>
   </w:abstractNum>
-  <w:abstractNum w:abstractNumId="30" w15:restartNumberingAfterBreak="0">
+  <w:abstractNum w:abstractNumId="32" w15:restartNumberingAfterBreak="0">
     <w:nsid w:val="7CD07C86"/>
     <w:multiLevelType w:val="hybridMultilevel"/>
     <w:tmpl w:val="AF2A857E"/>
@@ -4872,7 +5800,7 @@
       </w:rPr>
     </w:lvl>
   </w:abstractNum>
-  <w:abstractNum w:abstractNumId="31" w15:restartNumberingAfterBreak="0">
+  <w:abstractNum w:abstractNumId="33" w15:restartNumberingAfterBreak="0">
     <w:nsid w:val="7F9C6A4C"/>
     <w:multiLevelType w:val="hybridMultilevel"/>
     <w:tmpl w:val="4E3A5DE2"/>
@@ -4994,7 +5922,7 @@
     <w:abstractNumId w:val="5"/>
   </w:num>
   <w:num w:numId="2">
-    <w:abstractNumId w:val="21"/>
+    <w:abstractNumId w:val="22"/>
   </w:num>
   <w:num w:numId="3">
     <w:abstractNumId w:val="0"/>
@@ -5003,37 +5931,37 @@
     <w:abstractNumId w:val="6"/>
   </w:num>
   <w:num w:numId="5">
-    <w:abstractNumId w:val="27"/>
+    <w:abstractNumId w:val="28"/>
   </w:num>
   <w:num w:numId="6">
-    <w:abstractNumId w:val="22"/>
+    <w:abstractNumId w:val="23"/>
   </w:num>
   <w:num w:numId="7">
     <w:abstractNumId w:val="17"/>
   </w:num>
   <w:num w:numId="8">
-    <w:abstractNumId w:val="20"/>
+    <w:abstractNumId w:val="21"/>
   </w:num>
   <w:num w:numId="9">
-    <w:abstractNumId w:val="31"/>
+    <w:abstractNumId w:val="33"/>
   </w:num>
   <w:num w:numId="10">
     <w:abstractNumId w:val="4"/>
   </w:num>
   <w:num w:numId="11">
-    <w:abstractNumId w:val="28"/>
+    <w:abstractNumId w:val="30"/>
   </w:num>
   <w:num w:numId="12">
-    <w:abstractNumId w:val="19"/>
+    <w:abstractNumId w:val="20"/>
   </w:num>
   <w:num w:numId="13">
-    <w:abstractNumId w:val="30"/>
+    <w:abstractNumId w:val="32"/>
   </w:num>
   <w:num w:numId="14">
     <w:abstractNumId w:val="12"/>
   </w:num>
   <w:num w:numId="15">
-    <w:abstractNumId w:val="26"/>
+    <w:abstractNumId w:val="27"/>
   </w:num>
   <w:num w:numId="16">
     <w:abstractNumId w:val="18"/>
@@ -5048,7 +5976,7 @@
     <w:abstractNumId w:val="15"/>
   </w:num>
   <w:num w:numId="20">
-    <w:abstractNumId w:val="25"/>
+    <w:abstractNumId w:val="26"/>
   </w:num>
   <w:num w:numId="21">
     <w:abstractNumId w:val="2"/>
@@ -5057,7 +5985,7 @@
     <w:abstractNumId w:val="11"/>
   </w:num>
   <w:num w:numId="23">
-    <w:abstractNumId w:val="23"/>
+    <w:abstractNumId w:val="24"/>
   </w:num>
   <w:num w:numId="24">
     <w:abstractNumId w:val="13"/>
@@ -5078,19 +6006,25 @@
     <w:abstractNumId w:val="7"/>
   </w:num>
   <w:num w:numId="30">
-    <w:abstractNumId w:val="24"/>
+    <w:abstractNumId w:val="25"/>
   </w:num>
   <w:num w:numId="31">
-    <w:abstractNumId w:val="29"/>
+    <w:abstractNumId w:val="31"/>
   </w:num>
   <w:num w:numId="32">
     <w:abstractNumId w:val="8"/>
+  </w:num>
+  <w:num w:numId="33">
+    <w:abstractNumId w:val="19"/>
+  </w:num>
+  <w:num w:numId="34">
+    <w:abstractNumId w:val="29"/>
   </w:num>
 </w:numbering>
 </file>
 
 <file path=word/styles.xml><?xml version="1.0" encoding="utf-8"?>
-<w:styles xmlns:mc="http://schemas.openxmlformats.org/markup-compatibility/2006" xmlns:r="http://schemas.openxmlformats.org/officeDocument/2006/relationships" xmlns:w="http://schemas.openxmlformats.org/wordprocessingml/2006/main" xmlns:w14="http://schemas.microsoft.com/office/word/2010/wordml" xmlns:w15="http://schemas.microsoft.com/office/word/2012/wordml" xmlns:w16cex="http://schemas.microsoft.com/office/word/2018/wordml/cex" xmlns:w16cid="http://schemas.microsoft.com/office/word/2016/wordml/cid" xmlns:w16="http://schemas.microsoft.com/office/word/2018/wordml" xmlns:w16se="http://schemas.microsoft.com/office/word/2015/wordml/symex" mc:Ignorable="w14 w15 w16se w16cid w16 w16cex">
+<w:styles xmlns:mc="http://schemas.openxmlformats.org/markup-compatibility/2006" xmlns:r="http://schemas.openxmlformats.org/officeDocument/2006/relationships" xmlns:w="http://schemas.openxmlformats.org/wordprocessingml/2006/main" xmlns:w14="http://schemas.microsoft.com/office/word/2010/wordml" xmlns:w15="http://schemas.microsoft.com/office/word/2012/wordml" xmlns:w16cid="http://schemas.microsoft.com/office/word/2016/wordml/cid" xmlns:w16se="http://schemas.microsoft.com/office/word/2015/wordml/symex" mc:Ignorable="w14 w15 w16se w16cid">
   <w:docDefaults>
     <w:rPrDefault>
       <w:rPr>
@@ -5208,6 +6142,7 @@
     <w:lsdException w:name="HTML Sample" w:semiHidden="1" w:unhideWhenUsed="1"/>
     <w:lsdException w:name="HTML Typewriter" w:semiHidden="1" w:unhideWhenUsed="1"/>
     <w:lsdException w:name="HTML Variable" w:semiHidden="1" w:unhideWhenUsed="1"/>
+    <w:lsdException w:name="Normal Table" w:semiHidden="1" w:unhideWhenUsed="1"/>
     <w:lsdException w:name="annotation subject" w:semiHidden="1" w:unhideWhenUsed="1"/>
     <w:lsdException w:name="No List" w:semiHidden="1" w:unhideWhenUsed="1"/>
     <w:lsdException w:name="Outline List 1" w:semiHidden="1" w:unhideWhenUsed="1"/>
@@ -5254,8 +6189,10 @@
     <w:lsdException w:name="Table Subtle 2" w:semiHidden="1" w:unhideWhenUsed="1"/>
     <w:lsdException w:name="Table Web 1" w:semiHidden="1" w:unhideWhenUsed="1"/>
     <w:lsdException w:name="Table Web 2" w:semiHidden="1" w:unhideWhenUsed="1"/>
+    <w:lsdException w:name="Table Web 3" w:semiHidden="1" w:unhideWhenUsed="1"/>
     <w:lsdException w:name="Balloon Text" w:semiHidden="1" w:unhideWhenUsed="1"/>
     <w:lsdException w:name="Table Grid" w:uiPriority="39"/>
+    <w:lsdException w:name="Table Theme" w:semiHidden="1" w:unhideWhenUsed="1"/>
     <w:lsdException w:name="Placeholder Text" w:semiHidden="1"/>
     <w:lsdException w:name="No Spacing" w:uiPriority="1"/>
     <w:lsdException w:name="Light Shading" w:uiPriority="60"/>
@@ -5468,7 +6405,7 @@
     <w:lsdException w:name="Unresolved Mention" w:semiHidden="1" w:unhideWhenUsed="1"/>
     <w:lsdException w:name="Smart Link" w:semiHidden="1" w:unhideWhenUsed="1"/>
   </w:latentStyles>
-  <w:style w:type="paragraph" w:default="1" w:styleId="Normal">
+  <w:style w:type="paragraph" w:default="1" w:styleId="Standaard">
     <w:name w:val="Normal"/>
     <w:qFormat/>
     <w:rsid w:val="001C3DF9"/>
@@ -5476,12 +6413,12 @@
       <w:sz w:val="20"/>
     </w:rPr>
   </w:style>
-  <w:style w:type="paragraph" w:styleId="Heading1">
+  <w:style w:type="paragraph" w:styleId="Kop1">
     <w:name w:val="heading 1"/>
     <w:aliases w:val="Subtitel 2"/>
-    <w:basedOn w:val="Normal"/>
-    <w:next w:val="Normal"/>
-    <w:link w:val="Heading1Char"/>
+    <w:basedOn w:val="Standaard"/>
+    <w:next w:val="Standaard"/>
+    <w:link w:val="Kop1Char"/>
     <w:uiPriority w:val="9"/>
     <w:qFormat/>
     <w:rsid w:val="001C3DF9"/>
@@ -5497,12 +6434,12 @@
       <w:szCs w:val="32"/>
     </w:rPr>
   </w:style>
-  <w:style w:type="paragraph" w:styleId="Heading2">
+  <w:style w:type="paragraph" w:styleId="Kop2">
     <w:name w:val="heading 2"/>
     <w:aliases w:val="Grote titel"/>
-    <w:basedOn w:val="Normal"/>
-    <w:next w:val="Normal"/>
-    <w:link w:val="Heading2Char"/>
+    <w:basedOn w:val="Standaard"/>
+    <w:next w:val="Standaard"/>
+    <w:link w:val="Kop2Char"/>
     <w:uiPriority w:val="9"/>
     <w:unhideWhenUsed/>
     <w:qFormat/>
@@ -5523,12 +6460,12 @@
       <w:szCs w:val="26"/>
     </w:rPr>
   </w:style>
-  <w:style w:type="paragraph" w:styleId="Heading3">
+  <w:style w:type="paragraph" w:styleId="Kop3">
     <w:name w:val="heading 3"/>
     <w:aliases w:val="Subtitel"/>
-    <w:basedOn w:val="Normal"/>
-    <w:next w:val="Normal"/>
-    <w:link w:val="Heading3Char"/>
+    <w:basedOn w:val="Standaard"/>
+    <w:next w:val="Standaard"/>
+    <w:link w:val="Kop3Char"/>
     <w:uiPriority w:val="9"/>
     <w:unhideWhenUsed/>
     <w:qFormat/>
@@ -5547,12 +6484,12 @@
       <w:lang w:val="nl-NL"/>
     </w:rPr>
   </w:style>
-  <w:style w:type="character" w:default="1" w:styleId="DefaultParagraphFont">
+  <w:style w:type="character" w:default="1" w:styleId="Standaardalinea-lettertype">
     <w:name w:val="Default Paragraph Font"/>
     <w:uiPriority w:val="1"/>
     <w:unhideWhenUsed/>
   </w:style>
-  <w:style w:type="table" w:default="1" w:styleId="TableNormal">
+  <w:style w:type="table" w:default="1" w:styleId="Standaardtabel">
     <w:name w:val="Normal Table"/>
     <w:uiPriority w:val="99"/>
     <w:semiHidden/>
@@ -5567,17 +6504,17 @@
       </w:tblCellMar>
     </w:tblPr>
   </w:style>
-  <w:style w:type="numbering" w:default="1" w:styleId="NoList">
+  <w:style w:type="numbering" w:default="1" w:styleId="Geenlijst">
     <w:name w:val="No List"/>
     <w:uiPriority w:val="99"/>
     <w:semiHidden/>
     <w:unhideWhenUsed/>
   </w:style>
-  <w:style w:type="character" w:customStyle="1" w:styleId="Heading1Char">
-    <w:name w:val="Heading 1 Char"/>
+  <w:style w:type="character" w:customStyle="1" w:styleId="Kop1Char">
+    <w:name w:val="Kop 1 Char"/>
     <w:aliases w:val="Subtitel 2 Char"/>
-    <w:basedOn w:val="DefaultParagraphFont"/>
-    <w:link w:val="Heading1"/>
+    <w:basedOn w:val="Standaardalinea-lettertype"/>
+    <w:link w:val="Kop1"/>
     <w:uiPriority w:val="9"/>
     <w:rsid w:val="001C3DF9"/>
     <w:rPr>
@@ -5588,11 +6525,11 @@
       <w:szCs w:val="32"/>
     </w:rPr>
   </w:style>
-  <w:style w:type="character" w:customStyle="1" w:styleId="Heading2Char">
-    <w:name w:val="Heading 2 Char"/>
+  <w:style w:type="character" w:customStyle="1" w:styleId="Kop2Char">
+    <w:name w:val="Kop 2 Char"/>
     <w:aliases w:val="Grote titel Char"/>
-    <w:basedOn w:val="DefaultParagraphFont"/>
-    <w:link w:val="Heading2"/>
+    <w:basedOn w:val="Standaardalinea-lettertype"/>
+    <w:link w:val="Kop2"/>
     <w:uiPriority w:val="9"/>
     <w:rsid w:val="001C3DF9"/>
     <w:rPr>
@@ -5602,11 +6539,11 @@
       <w:szCs w:val="26"/>
     </w:rPr>
   </w:style>
-  <w:style w:type="character" w:customStyle="1" w:styleId="Heading3Char">
-    <w:name w:val="Heading 3 Char"/>
+  <w:style w:type="character" w:customStyle="1" w:styleId="Kop3Char">
+    <w:name w:val="Kop 3 Char"/>
     <w:aliases w:val="Subtitel Char"/>
-    <w:basedOn w:val="DefaultParagraphFont"/>
-    <w:link w:val="Heading3"/>
+    <w:basedOn w:val="Standaardalinea-lettertype"/>
+    <w:link w:val="Kop3"/>
     <w:uiPriority w:val="9"/>
     <w:rsid w:val="001C3DF9"/>
     <w:rPr>
@@ -5617,9 +6554,9 @@
       <w:lang w:val="nl-NL"/>
     </w:rPr>
   </w:style>
-  <w:style w:type="paragraph" w:styleId="ListParagraph">
+  <w:style w:type="paragraph" w:styleId="Lijstalinea">
     <w:name w:val="List Paragraph"/>
-    <w:basedOn w:val="Normal"/>
+    <w:basedOn w:val="Standaard"/>
     <w:uiPriority w:val="34"/>
     <w:qFormat/>
     <w:rsid w:val="003023DC"/>
@@ -5628,9 +6565,9 @@
       <w:contextualSpacing/>
     </w:pPr>
   </w:style>
-  <w:style w:type="table" w:styleId="TableGrid">
+  <w:style w:type="table" w:styleId="Tabelraster">
     <w:name w:val="Table Grid"/>
-    <w:basedOn w:val="TableNormal"/>
+    <w:basedOn w:val="Standaardtabel"/>
     <w:uiPriority w:val="39"/>
     <w:rsid w:val="004D4F16"/>
     <w:tblPr>
@@ -5644,15 +6581,15 @@
       </w:tblBorders>
     </w:tblPr>
   </w:style>
-  <w:style w:type="paragraph" w:styleId="NoSpacing">
+  <w:style w:type="paragraph" w:styleId="Geenafstand">
     <w:name w:val="No Spacing"/>
     <w:uiPriority w:val="1"/>
     <w:rsid w:val="008B620C"/>
   </w:style>
-  <w:style w:type="paragraph" w:styleId="Header">
+  <w:style w:type="paragraph" w:styleId="Koptekst">
     <w:name w:val="header"/>
-    <w:basedOn w:val="Normal"/>
-    <w:link w:val="HeaderChar"/>
+    <w:basedOn w:val="Standaard"/>
+    <w:link w:val="KoptekstChar"/>
     <w:uiPriority w:val="99"/>
     <w:unhideWhenUsed/>
     <w:rsid w:val="005B5C02"/>
@@ -5663,17 +6600,17 @@
       </w:tabs>
     </w:pPr>
   </w:style>
-  <w:style w:type="character" w:customStyle="1" w:styleId="HeaderChar">
-    <w:name w:val="Header Char"/>
-    <w:basedOn w:val="DefaultParagraphFont"/>
-    <w:link w:val="Header"/>
+  <w:style w:type="character" w:customStyle="1" w:styleId="KoptekstChar">
+    <w:name w:val="Koptekst Char"/>
+    <w:basedOn w:val="Standaardalinea-lettertype"/>
+    <w:link w:val="Koptekst"/>
     <w:uiPriority w:val="99"/>
     <w:rsid w:val="005B5C02"/>
   </w:style>
-  <w:style w:type="paragraph" w:styleId="Footer">
+  <w:style w:type="paragraph" w:styleId="Voettekst">
     <w:name w:val="footer"/>
-    <w:basedOn w:val="Normal"/>
-    <w:link w:val="FooterChar"/>
+    <w:basedOn w:val="Standaard"/>
+    <w:link w:val="VoettekstChar"/>
     <w:uiPriority w:val="99"/>
     <w:unhideWhenUsed/>
     <w:rsid w:val="005B5C02"/>
@@ -5684,16 +6621,16 @@
       </w:tabs>
     </w:pPr>
   </w:style>
-  <w:style w:type="character" w:customStyle="1" w:styleId="FooterChar">
-    <w:name w:val="Footer Char"/>
-    <w:basedOn w:val="DefaultParagraphFont"/>
-    <w:link w:val="Footer"/>
+  <w:style w:type="character" w:customStyle="1" w:styleId="VoettekstChar">
+    <w:name w:val="Voettekst Char"/>
+    <w:basedOn w:val="Standaardalinea-lettertype"/>
+    <w:link w:val="Voettekst"/>
     <w:uiPriority w:val="99"/>
     <w:rsid w:val="005B5C02"/>
   </w:style>
   <w:style w:type="character" w:styleId="Hyperlink">
     <w:name w:val="Hyperlink"/>
-    <w:basedOn w:val="DefaultParagraphFont"/>
+    <w:basedOn w:val="Standaardalinea-lettertype"/>
     <w:uiPriority w:val="99"/>
     <w:unhideWhenUsed/>
     <w:rsid w:val="00774475"/>
@@ -5702,9 +6639,9 @@
       <w:u w:val="single"/>
     </w:rPr>
   </w:style>
-  <w:style w:type="character" w:styleId="CommentReference">
+  <w:style w:type="character" w:styleId="Verwijzingopmerking">
     <w:name w:val="annotation reference"/>
-    <w:basedOn w:val="DefaultParagraphFont"/>
+    <w:basedOn w:val="Standaardalinea-lettertype"/>
     <w:uiPriority w:val="99"/>
     <w:semiHidden/>
     <w:unhideWhenUsed/>
@@ -5714,10 +6651,10 @@
       <w:szCs w:val="16"/>
     </w:rPr>
   </w:style>
-  <w:style w:type="paragraph" w:styleId="CommentText">
+  <w:style w:type="paragraph" w:styleId="Tekstopmerking">
     <w:name w:val="annotation text"/>
-    <w:basedOn w:val="Normal"/>
-    <w:link w:val="CommentTextChar"/>
+    <w:basedOn w:val="Standaard"/>
+    <w:link w:val="TekstopmerkingChar"/>
     <w:uiPriority w:val="99"/>
     <w:semiHidden/>
     <w:unhideWhenUsed/>
@@ -5726,10 +6663,10 @@
       <w:szCs w:val="20"/>
     </w:rPr>
   </w:style>
-  <w:style w:type="character" w:customStyle="1" w:styleId="CommentTextChar">
-    <w:name w:val="Comment Text Char"/>
-    <w:basedOn w:val="DefaultParagraphFont"/>
-    <w:link w:val="CommentText"/>
+  <w:style w:type="character" w:customStyle="1" w:styleId="TekstopmerkingChar">
+    <w:name w:val="Tekst opmerking Char"/>
+    <w:basedOn w:val="Standaardalinea-lettertype"/>
+    <w:link w:val="Tekstopmerking"/>
     <w:uiPriority w:val="99"/>
     <w:semiHidden/>
     <w:rsid w:val="00814520"/>
@@ -5738,11 +6675,11 @@
       <w:szCs w:val="20"/>
     </w:rPr>
   </w:style>
-  <w:style w:type="paragraph" w:styleId="CommentSubject">
+  <w:style w:type="paragraph" w:styleId="Onderwerpvanopmerking">
     <w:name w:val="annotation subject"/>
-    <w:basedOn w:val="CommentText"/>
-    <w:next w:val="CommentText"/>
-    <w:link w:val="CommentSubjectChar"/>
+    <w:basedOn w:val="Tekstopmerking"/>
+    <w:next w:val="Tekstopmerking"/>
+    <w:link w:val="OnderwerpvanopmerkingChar"/>
     <w:uiPriority w:val="99"/>
     <w:semiHidden/>
     <w:unhideWhenUsed/>
@@ -5752,10 +6689,10 @@
       <w:bCs/>
     </w:rPr>
   </w:style>
-  <w:style w:type="character" w:customStyle="1" w:styleId="CommentSubjectChar">
-    <w:name w:val="Comment Subject Char"/>
-    <w:basedOn w:val="CommentTextChar"/>
-    <w:link w:val="CommentSubject"/>
+  <w:style w:type="character" w:customStyle="1" w:styleId="OnderwerpvanopmerkingChar">
+    <w:name w:val="Onderwerp van opmerking Char"/>
+    <w:basedOn w:val="TekstopmerkingChar"/>
+    <w:link w:val="Onderwerpvanopmerking"/>
     <w:uiPriority w:val="99"/>
     <w:semiHidden/>
     <w:rsid w:val="00814520"/>
@@ -5766,10 +6703,10 @@
       <w:szCs w:val="20"/>
     </w:rPr>
   </w:style>
-  <w:style w:type="paragraph" w:styleId="BalloonText">
+  <w:style w:type="paragraph" w:styleId="Ballontekst">
     <w:name w:val="Balloon Text"/>
-    <w:basedOn w:val="Normal"/>
-    <w:link w:val="BalloonTextChar"/>
+    <w:basedOn w:val="Standaard"/>
+    <w:link w:val="BallontekstChar"/>
     <w:uiPriority w:val="99"/>
     <w:semiHidden/>
     <w:unhideWhenUsed/>
@@ -5780,10 +6717,10 @@
       <w:szCs w:val="18"/>
     </w:rPr>
   </w:style>
-  <w:style w:type="character" w:customStyle="1" w:styleId="BalloonTextChar">
-    <w:name w:val="Balloon Text Char"/>
-    <w:basedOn w:val="DefaultParagraphFont"/>
-    <w:link w:val="BalloonText"/>
+  <w:style w:type="character" w:customStyle="1" w:styleId="BallontekstChar">
+    <w:name w:val="Ballontekst Char"/>
+    <w:basedOn w:val="Standaardalinea-lettertype"/>
+    <w:link w:val="Ballontekst"/>
     <w:uiPriority w:val="99"/>
     <w:semiHidden/>
     <w:rsid w:val="00814520"/>
@@ -5793,10 +6730,10 @@
       <w:szCs w:val="18"/>
     </w:rPr>
   </w:style>
-  <w:style w:type="paragraph" w:styleId="FootnoteText">
+  <w:style w:type="paragraph" w:styleId="Voetnoottekst">
     <w:name w:val="footnote text"/>
-    <w:basedOn w:val="Normal"/>
-    <w:link w:val="FootnoteTextChar"/>
+    <w:basedOn w:val="Standaard"/>
+    <w:link w:val="VoetnoottekstChar"/>
     <w:uiPriority w:val="99"/>
     <w:unhideWhenUsed/>
     <w:qFormat/>
@@ -5807,10 +6744,10 @@
       <w:szCs w:val="24"/>
     </w:rPr>
   </w:style>
-  <w:style w:type="character" w:customStyle="1" w:styleId="FootnoteTextChar">
-    <w:name w:val="Footnote Text Char"/>
-    <w:basedOn w:val="DefaultParagraphFont"/>
-    <w:link w:val="FootnoteText"/>
+  <w:style w:type="character" w:customStyle="1" w:styleId="VoetnoottekstChar">
+    <w:name w:val="Voetnoottekst Char"/>
+    <w:basedOn w:val="Standaardalinea-lettertype"/>
+    <w:link w:val="Voetnoottekst"/>
     <w:uiPriority w:val="99"/>
     <w:rsid w:val="009F2197"/>
     <w:rPr>
@@ -5819,9 +6756,9 @@
       <w:szCs w:val="24"/>
     </w:rPr>
   </w:style>
-  <w:style w:type="character" w:styleId="FootnoteReference">
+  <w:style w:type="character" w:styleId="Voetnootmarkering">
     <w:name w:val="footnote reference"/>
-    <w:basedOn w:val="DefaultParagraphFont"/>
+    <w:basedOn w:val="Standaardalinea-lettertype"/>
     <w:uiPriority w:val="99"/>
     <w:unhideWhenUsed/>
     <w:rsid w:val="002B516C"/>
@@ -5829,9 +6766,9 @@
       <w:vertAlign w:val="superscript"/>
     </w:rPr>
   </w:style>
-  <w:style w:type="character" w:styleId="Strong">
+  <w:style w:type="character" w:styleId="Zwaar">
     <w:name w:val="Strong"/>
-    <w:basedOn w:val="DefaultParagraphFont"/>
+    <w:basedOn w:val="Standaardalinea-lettertype"/>
     <w:uiPriority w:val="22"/>
     <w:rsid w:val="009B48FD"/>
     <w:rPr>
@@ -5857,7 +6794,7 @@
   </w:style>
   <w:style w:type="table" w:customStyle="1" w:styleId="Lijsttabel4-Accent11">
     <w:name w:val="Lijsttabel 4 - Accent 11"/>
-    <w:basedOn w:val="TableNormal"/>
+    <w:basedOn w:val="Standaardtabel"/>
     <w:uiPriority w:val="49"/>
     <w:rsid w:val="00BD6EFB"/>
     <w:rPr>
@@ -5929,12 +6866,12 @@
       </w:tcPr>
     </w:tblStylePr>
   </w:style>
-  <w:style w:type="paragraph" w:styleId="Title">
+  <w:style w:type="paragraph" w:styleId="Titel">
     <w:name w:val="Title"/>
     <w:aliases w:val="Kleine titel"/>
-    <w:basedOn w:val="Normal"/>
-    <w:next w:val="Normal"/>
-    <w:link w:val="TitleChar"/>
+    <w:basedOn w:val="Standaard"/>
+    <w:next w:val="Standaard"/>
+    <w:link w:val="TitelChar"/>
     <w:uiPriority w:val="10"/>
     <w:qFormat/>
     <w:rsid w:val="001C3DF9"/>
@@ -5949,11 +6886,11 @@
       <w:szCs w:val="56"/>
     </w:rPr>
   </w:style>
-  <w:style w:type="character" w:customStyle="1" w:styleId="TitleChar">
-    <w:name w:val="Title Char"/>
+  <w:style w:type="character" w:customStyle="1" w:styleId="TitelChar">
+    <w:name w:val="Titel Char"/>
     <w:aliases w:val="Kleine titel Char"/>
-    <w:basedOn w:val="DefaultParagraphFont"/>
-    <w:link w:val="Title"/>
+    <w:basedOn w:val="Standaardalinea-lettertype"/>
+    <w:link w:val="Titel"/>
     <w:uiPriority w:val="10"/>
     <w:rsid w:val="001C3DF9"/>
     <w:rPr>
@@ -5965,9 +6902,9 @@
       <w:szCs w:val="56"/>
     </w:rPr>
   </w:style>
-  <w:style w:type="table" w:styleId="GridTable1Light-Accent1">
+  <w:style w:type="table" w:styleId="Rastertabel1licht-Accent1">
     <w:name w:val="Grid Table 1 Light Accent 1"/>
-    <w:basedOn w:val="TableNormal"/>
+    <w:basedOn w:val="Standaardtabel"/>
     <w:uiPriority w:val="46"/>
     <w:rsid w:val="005571C9"/>
     <w:tblPr>
@@ -6019,10 +6956,10 @@
       </w:rPr>
     </w:tblStylePr>
   </w:style>
-  <w:style w:type="paragraph" w:styleId="EndnoteText">
+  <w:style w:type="paragraph" w:styleId="Eindnoottekst">
     <w:name w:val="endnote text"/>
-    <w:basedOn w:val="Normal"/>
-    <w:link w:val="EndnoteTextChar"/>
+    <w:basedOn w:val="Standaard"/>
+    <w:link w:val="EindnoottekstChar"/>
     <w:uiPriority w:val="99"/>
     <w:semiHidden/>
     <w:unhideWhenUsed/>
@@ -6031,10 +6968,10 @@
       <w:szCs w:val="20"/>
     </w:rPr>
   </w:style>
-  <w:style w:type="character" w:customStyle="1" w:styleId="EndnoteTextChar">
-    <w:name w:val="Endnote Text Char"/>
-    <w:basedOn w:val="DefaultParagraphFont"/>
-    <w:link w:val="EndnoteText"/>
+  <w:style w:type="character" w:customStyle="1" w:styleId="EindnoottekstChar">
+    <w:name w:val="Eindnoottekst Char"/>
+    <w:basedOn w:val="Standaardalinea-lettertype"/>
+    <w:link w:val="Eindnoottekst"/>
     <w:uiPriority w:val="99"/>
     <w:semiHidden/>
     <w:rsid w:val="00CB22D4"/>
@@ -6043,9 +6980,9 @@
       <w:szCs w:val="20"/>
     </w:rPr>
   </w:style>
-  <w:style w:type="character" w:styleId="EndnoteReference">
+  <w:style w:type="character" w:styleId="Eindnootmarkering">
     <w:name w:val="endnote reference"/>
-    <w:basedOn w:val="DefaultParagraphFont"/>
+    <w:basedOn w:val="Standaardalinea-lettertype"/>
     <w:uiPriority w:val="99"/>
     <w:semiHidden/>
     <w:unhideWhenUsed/>
@@ -6054,9 +6991,9 @@
       <w:vertAlign w:val="superscript"/>
     </w:rPr>
   </w:style>
-  <w:style w:type="paragraph" w:styleId="NormalWeb">
+  <w:style w:type="paragraph" w:styleId="Normaalweb">
     <w:name w:val="Normal (Web)"/>
-    <w:basedOn w:val="Normal"/>
+    <w:basedOn w:val="Standaard"/>
     <w:uiPriority w:val="99"/>
     <w:semiHidden/>
     <w:unhideWhenUsed/>
@@ -6071,11 +7008,11 @@
       <w:lang w:val="en-US"/>
     </w:rPr>
   </w:style>
-  <w:style w:type="paragraph" w:styleId="TOC1">
+  <w:style w:type="paragraph" w:styleId="Inhopg1">
     <w:name w:val="toc 1"/>
-    <w:basedOn w:val="Subtitle"/>
-    <w:next w:val="Normal"/>
-    <w:link w:val="TOC1Char"/>
+    <w:basedOn w:val="Ondertitel"/>
+    <w:next w:val="Standaard"/>
+    <w:link w:val="Inhopg1Char"/>
     <w:autoRedefine/>
     <w:uiPriority w:val="39"/>
     <w:unhideWhenUsed/>
@@ -6092,10 +7029,10 @@
       <w:sz w:val="24"/>
     </w:rPr>
   </w:style>
-  <w:style w:type="paragraph" w:styleId="TOC2">
+  <w:style w:type="paragraph" w:styleId="Inhopg2">
     <w:name w:val="toc 2"/>
-    <w:basedOn w:val="TOC1"/>
-    <w:next w:val="Normal"/>
+    <w:basedOn w:val="Inhopg1"/>
+    <w:next w:val="Standaard"/>
     <w:autoRedefine/>
     <w:uiPriority w:val="39"/>
     <w:unhideWhenUsed/>
@@ -6107,10 +7044,10 @@
       <w:bCs w:val="0"/>
     </w:rPr>
   </w:style>
-  <w:style w:type="character" w:customStyle="1" w:styleId="TOC1Char">
-    <w:name w:val="TOC 1 Char"/>
-    <w:basedOn w:val="DefaultParagraphFont"/>
-    <w:link w:val="TOC1"/>
+  <w:style w:type="character" w:customStyle="1" w:styleId="Inhopg1Char">
+    <w:name w:val="Inhopg 1 Char"/>
+    <w:basedOn w:val="Standaardalinea-lettertype"/>
+    <w:link w:val="Inhopg1"/>
     <w:uiPriority w:val="39"/>
     <w:rsid w:val="00BF6054"/>
     <w:rPr>
@@ -6121,11 +7058,11 @@
       <w:sz w:val="24"/>
     </w:rPr>
   </w:style>
-  <w:style w:type="paragraph" w:styleId="Subtitle">
+  <w:style w:type="paragraph" w:styleId="Ondertitel">
     <w:name w:val="Subtitle"/>
-    <w:basedOn w:val="Normal"/>
-    <w:next w:val="Normal"/>
-    <w:link w:val="SubtitleChar"/>
+    <w:basedOn w:val="Standaard"/>
+    <w:next w:val="Standaard"/>
+    <w:link w:val="OndertitelChar"/>
     <w:uiPriority w:val="11"/>
     <w:rsid w:val="00BF6054"/>
     <w:pPr>
@@ -6141,10 +7078,10 @@
       <w:sz w:val="22"/>
     </w:rPr>
   </w:style>
-  <w:style w:type="character" w:customStyle="1" w:styleId="SubtitleChar">
-    <w:name w:val="Subtitle Char"/>
-    <w:basedOn w:val="DefaultParagraphFont"/>
-    <w:link w:val="Subtitle"/>
+  <w:style w:type="character" w:customStyle="1" w:styleId="OndertitelChar">
+    <w:name w:val="Ondertitel Char"/>
+    <w:basedOn w:val="Standaardalinea-lettertype"/>
+    <w:link w:val="Ondertitel"/>
     <w:uiPriority w:val="11"/>
     <w:rsid w:val="00BF6054"/>
     <w:rPr>
@@ -6153,9 +7090,9 @@
       <w:spacing w:val="15"/>
     </w:rPr>
   </w:style>
-  <w:style w:type="character" w:styleId="FollowedHyperlink">
+  <w:style w:type="character" w:styleId="GevolgdeHyperlink">
     <w:name w:val="FollowedHyperlink"/>
-    <w:basedOn w:val="DefaultParagraphFont"/>
+    <w:basedOn w:val="Standaardalinea-lettertype"/>
     <w:uiPriority w:val="99"/>
     <w:semiHidden/>
     <w:unhideWhenUsed/>
@@ -6370,16 +7307,6 @@
 </file>
 
 <file path=customXml/item1.xml><?xml version="1.0" encoding="utf-8"?>
-<b:Sources xmlns:b="http://schemas.openxmlformats.org/officeDocument/2006/bibliography" xmlns="http://schemas.openxmlformats.org/officeDocument/2006/bibliography" SelectedStyle="/APA.XSL" StyleName="APA"/>
-</file>
-
-<file path=customXml/item2.xml><?xml version="1.0" encoding="utf-8"?>
-<p:properties xmlns:p="http://schemas.microsoft.com/office/2006/metadata/properties" xmlns:xsi="http://www.w3.org/2001/XMLSchema-instance" xmlns:pc="http://schemas.microsoft.com/office/infopath/2007/PartnerControls">
-  <documentManagement/>
-</p:properties>
-</file>
-
-<file path=customXml/item3.xml><?xml version="1.0" encoding="utf-8"?>
 <?mso-contentType ?>
 <FormTemplates xmlns="http://schemas.microsoft.com/sharepoint/v3/contenttype/forms">
   <Display>DocumentLibraryForm</Display>
@@ -6388,7 +7315,7 @@
 </FormTemplates>
 </file>
 
-<file path=customXml/item4.xml><?xml version="1.0" encoding="utf-8"?>
+<file path=customXml/item2.xml><?xml version="1.0" encoding="utf-8"?>
 <ct:contentTypeSchema xmlns:ct="http://schemas.microsoft.com/office/2006/metadata/contentType" xmlns:ma="http://schemas.microsoft.com/office/2006/metadata/properties/metaAttributes" ct:_="" ma:_="" ma:contentTypeName="Document" ma:contentTypeID="0x010100AD0185FF4C350E4FBC1D9C6755033037" ma:contentTypeVersion="5" ma:contentTypeDescription="Create a new document." ma:contentTypeScope="" ma:versionID="aa4d988d5914b235ef4d7569df0aea6e">
   <xsd:schema xmlns:xsd="http://www.w3.org/2001/XMLSchema" xmlns:xs="http://www.w3.org/2001/XMLSchema" xmlns:p="http://schemas.microsoft.com/office/2006/metadata/properties" xmlns:ns2="d374f1f6-a7bc-4ce3-8ce4-dbead62070db" targetNamespace="http://schemas.microsoft.com/office/2006/metadata/properties" ma:root="true" ma:fieldsID="b6ffeecf544170e0b8935ee4ae7ba25c" ns2:_="">
     <xsd:import namespace="d374f1f6-a7bc-4ce3-8ce4-dbead62070db"/>
@@ -6540,24 +7467,17 @@
 </ct:contentTypeSchema>
 </file>
 
-<file path=customXml/itemProps1.xml><?xml version="1.0" encoding="utf-8"?>
-<ds:datastoreItem xmlns:ds="http://schemas.openxmlformats.org/officeDocument/2006/customXml" ds:itemID="{78D1ADC5-8CA9-CE4F-97E2-58376D8F7BF0}">
-  <ds:schemaRefs>
-    <ds:schemaRef ds:uri="http://schemas.openxmlformats.org/officeDocument/2006/bibliography"/>
-  </ds:schemaRefs>
-</ds:datastoreItem>
+<file path=customXml/item3.xml><?xml version="1.0" encoding="utf-8"?>
+<p:properties xmlns:p="http://schemas.microsoft.com/office/2006/metadata/properties" xmlns:xsi="http://www.w3.org/2001/XMLSchema-instance" xmlns:pc="http://schemas.microsoft.com/office/infopath/2007/PartnerControls">
+  <documentManagement/>
+</p:properties>
 </file>
 
-<file path=customXml/itemProps2.xml><?xml version="1.0" encoding="utf-8"?>
-<ds:datastoreItem xmlns:ds="http://schemas.openxmlformats.org/officeDocument/2006/customXml" ds:itemID="{B3D4E95A-F381-439B-8FB2-94D90951DA34}">
-  <ds:schemaRefs>
-    <ds:schemaRef ds:uri="http://schemas.microsoft.com/office/2006/metadata/properties"/>
-    <ds:schemaRef ds:uri="http://schemas.microsoft.com/office/infopath/2007/PartnerControls"/>
-  </ds:schemaRefs>
-</ds:datastoreItem>
+<file path=customXml/item4.xml><?xml version="1.0" encoding="utf-8"?>
+<b:Sources xmlns:b="http://schemas.openxmlformats.org/officeDocument/2006/bibliography" xmlns="http://schemas.openxmlformats.org/officeDocument/2006/bibliography" SelectedStyle="/APA.XSL" StyleName="APA"/>
 </file>
 
-<file path=customXml/itemProps3.xml><?xml version="1.0" encoding="utf-8"?>
+<file path=customXml/itemProps1.xml><?xml version="1.0" encoding="utf-8"?>
 <ds:datastoreItem xmlns:ds="http://schemas.openxmlformats.org/officeDocument/2006/customXml" ds:itemID="{7F113734-79F7-40EA-88EB-A1762DB83BB0}">
   <ds:schemaRefs>
     <ds:schemaRef ds:uri="http://schemas.microsoft.com/sharepoint/v3/contenttype/forms"/>
@@ -6565,7 +7485,7 @@
 </ds:datastoreItem>
 </file>
 
-<file path=customXml/itemProps4.xml><?xml version="1.0" encoding="utf-8"?>
+<file path=customXml/itemProps2.xml><?xml version="1.0" encoding="utf-8"?>
 <ds:datastoreItem xmlns:ds="http://schemas.openxmlformats.org/officeDocument/2006/customXml" ds:itemID="{276B3B88-A5C6-4E60-BFDF-503C10A4A710}">
   <ds:schemaRefs>
     <ds:schemaRef ds:uri="http://schemas.microsoft.com/office/2006/metadata/contentType"/>
@@ -6581,4 +7501,21 @@
     <ds:schemaRef ds:uri="http://schemas.microsoft.com/internal/obd"/>
   </ds:schemaRefs>
 </ds:datastoreItem>
+</file>
+
+<file path=customXml/itemProps3.xml><?xml version="1.0" encoding="utf-8"?>
+<ds:datastoreItem xmlns:ds="http://schemas.openxmlformats.org/officeDocument/2006/customXml" ds:itemID="{B3D4E95A-F381-439B-8FB2-94D90951DA34}">
+  <ds:schemaRefs>
+    <ds:schemaRef ds:uri="http://schemas.microsoft.com/office/2006/metadata/properties"/>
+    <ds:schemaRef ds:uri="http://schemas.microsoft.com/office/infopath/2007/PartnerControls"/>
+  </ds:schemaRefs>
+</ds:datastoreItem>
+</file>
+
+<file path=customXml/itemProps4.xml><?xml version="1.0" encoding="utf-8"?>
+<ds:datastoreItem xmlns:ds="http://schemas.openxmlformats.org/officeDocument/2006/customXml" ds:itemID="{D18F9B69-B10A-460B-B4EC-93B369077B6E}">
+  <ds:schemaRefs>
+    <ds:schemaRef ds:uri="http://schemas.openxmlformats.org/officeDocument/2006/bibliography"/>
+  </ds:schemaRefs>
+</ds:datastoreItem>
 </file>
</xml_diff>